<commit_message>
UPD relazione + query_test
</commit_message>
<xml_diff>
--- a/Relazione/relazioneDB.docx
+++ b/Relazione/relazioneDB.docx
@@ -1,6 +1,6 @@
 
 <file path=word/document.xml><?xml version="1.0" encoding="utf-8"?>
-<w:document xmlns:wpc="http://schemas.microsoft.com/office/word/2010/wordprocessingCanvas" xmlns:cx="http://schemas.microsoft.com/office/drawing/2014/chartex" xmlns:cx1="http://schemas.microsoft.com/office/drawing/2015/9/8/chartex" xmlns:cx2="http://schemas.microsoft.com/office/drawing/2015/10/21/chartex" xmlns:cx3="http://schemas.microsoft.com/office/drawing/2016/5/9/chartex" xmlns:cx4="http://schemas.microsoft.com/office/drawing/2016/5/10/chartex" xmlns:cx5="http://schemas.microsoft.com/office/drawing/2016/5/11/chartex" xmlns:cx6="http://schemas.microsoft.com/office/drawing/2016/5/12/chartex" xmlns:cx7="http://schemas.microsoft.com/office/drawing/2016/5/13/chartex" xmlns:cx8="http://schemas.microsoft.com/office/drawing/2016/5/14/chartex" xmlns:mc="http://schemas.openxmlformats.org/markup-compatibility/2006" xmlns:aink="http://schemas.microsoft.com/office/drawing/2016/ink" xmlns:am3d="http://schemas.microsoft.com/office/drawing/2017/model3d" xmlns:o="urn:schemas-microsoft-com:office:office" xmlns:r="http://schemas.openxmlformats.org/officeDocument/2006/relationships" xmlns:m="http://schemas.openxmlformats.org/officeDocument/2006/math" xmlns:v="urn:schemas-microsoft-com:vml" xmlns:wp14="http://schemas.microsoft.com/office/word/2010/wordprocessingDrawing" xmlns:wp="http://schemas.openxmlformats.org/drawingml/2006/wordprocessingDrawing" xmlns:w10="urn:schemas-microsoft-com:office:word" xmlns:w="http://schemas.openxmlformats.org/wordprocessingml/2006/main" xmlns:w14="http://schemas.microsoft.com/office/word/2010/wordml" xmlns:w15="http://schemas.microsoft.com/office/word/2012/wordml" xmlns:w16cid="http://schemas.microsoft.com/office/word/2016/wordml/cid" xmlns:w16se="http://schemas.microsoft.com/office/word/2015/wordml/symex" xmlns:wpg="http://schemas.microsoft.com/office/word/2010/wordprocessingGroup" xmlns:wpi="http://schemas.microsoft.com/office/word/2010/wordprocessingInk" xmlns:wne="http://schemas.microsoft.com/office/word/2006/wordml" xmlns:wps="http://schemas.microsoft.com/office/word/2010/wordprocessingShape" mc:Ignorable="w14 w15 w16se w16cid wp14">
+<w:document xmlns:wpc="http://schemas.microsoft.com/office/word/2010/wordprocessingCanvas" xmlns:cx="http://schemas.microsoft.com/office/drawing/2014/chartex" xmlns:cx1="http://schemas.microsoft.com/office/drawing/2015/9/8/chartex" xmlns:cx2="http://schemas.microsoft.com/office/drawing/2015/10/21/chartex" xmlns:cx3="http://schemas.microsoft.com/office/drawing/2016/5/9/chartex" xmlns:cx4="http://schemas.microsoft.com/office/drawing/2016/5/10/chartex" xmlns:cx5="http://schemas.microsoft.com/office/drawing/2016/5/11/chartex" xmlns:cx6="http://schemas.microsoft.com/office/drawing/2016/5/12/chartex" xmlns:cx7="http://schemas.microsoft.com/office/drawing/2016/5/13/chartex" xmlns:cx8="http://schemas.microsoft.com/office/drawing/2016/5/14/chartex" xmlns:mc="http://schemas.openxmlformats.org/markup-compatibility/2006" xmlns:aink="http://schemas.microsoft.com/office/drawing/2016/ink" xmlns:am3d="http://schemas.microsoft.com/office/drawing/2017/model3d" xmlns:o="urn:schemas-microsoft-com:office:office" xmlns:r="http://schemas.openxmlformats.org/officeDocument/2006/relationships" xmlns:m="http://schemas.openxmlformats.org/officeDocument/2006/math" xmlns:v="urn:schemas-microsoft-com:vml" xmlns:wp14="http://schemas.microsoft.com/office/word/2010/wordprocessingDrawing" xmlns:wp="http://schemas.openxmlformats.org/drawingml/2006/wordprocessingDrawing" xmlns:w10="urn:schemas-microsoft-com:office:word" xmlns:w="http://schemas.openxmlformats.org/wordprocessingml/2006/main" xmlns:w14="http://schemas.microsoft.com/office/word/2010/wordml" xmlns:w15="http://schemas.microsoft.com/office/word/2012/wordml" xmlns:w16cex="http://schemas.microsoft.com/office/word/2018/wordml/cex" xmlns:w16cid="http://schemas.microsoft.com/office/word/2016/wordml/cid" xmlns:w16="http://schemas.microsoft.com/office/word/2018/wordml" xmlns:w16se="http://schemas.microsoft.com/office/word/2015/wordml/symex" xmlns:wpg="http://schemas.microsoft.com/office/word/2010/wordprocessingGroup" xmlns:wpi="http://schemas.microsoft.com/office/word/2010/wordprocessingInk" xmlns:wne="http://schemas.microsoft.com/office/word/2006/wordml" xmlns:wps="http://schemas.microsoft.com/office/word/2010/wordprocessingShape" mc:Ignorable="w14 w15 w16se w16cid w16 w16cex wp14">
   <w:body>
     <w:sdt>
       <w:sdtPr>
@@ -53,7 +53,7 @@
           <w:r>
             <w:fldChar w:fldCharType="separate"/>
           </w:r>
-          <w:hyperlink w:anchor="_Toc59990915" w:history="1">
+          <w:hyperlink w:anchor="_Toc60604033" w:history="1">
             <w:r>
               <w:rPr>
                 <w:rStyle w:val="Collegamentoipertestuale"/>
@@ -80,7 +80,7 @@
                 <w:noProof/>
                 <w:webHidden/>
               </w:rPr>
-              <w:instrText xml:space="preserve"> PAGEREF _Toc59990915 \h </w:instrText>
+              <w:instrText xml:space="preserve"> PAGEREF _Toc60604033 \h </w:instrText>
             </w:r>
             <w:r>
               <w:rPr>
@@ -123,7 +123,7 @@
               <w:lang w:eastAsia="it-IT"/>
             </w:rPr>
           </w:pPr>
-          <w:hyperlink w:anchor="_Toc59990916" w:history="1">
+          <w:hyperlink w:anchor="_Toc60604034" w:history="1">
             <w:r>
               <w:rPr>
                 <w:rStyle w:val="Collegamentoipertestuale"/>
@@ -150,7 +150,7 @@
                 <w:noProof/>
                 <w:webHidden/>
               </w:rPr>
-              <w:instrText xml:space="preserve"> PAGEREF _Toc59990916 \h </w:instrText>
+              <w:instrText xml:space="preserve"> PAGEREF _Toc60604034 \h </w:instrText>
             </w:r>
             <w:r>
               <w:rPr>
@@ -193,7 +193,7 @@
               <w:lang w:eastAsia="it-IT"/>
             </w:rPr>
           </w:pPr>
-          <w:hyperlink w:anchor="_Toc59990917" w:history="1">
+          <w:hyperlink w:anchor="_Toc60604035" w:history="1">
             <w:r>
               <w:rPr>
                 <w:rStyle w:val="Collegamentoipertestuale"/>
@@ -220,7 +220,7 @@
                 <w:noProof/>
                 <w:webHidden/>
               </w:rPr>
-              <w:instrText xml:space="preserve"> PAGEREF _Toc59990917 \h </w:instrText>
+              <w:instrText xml:space="preserve"> PAGEREF _Toc60604035 \h </w:instrText>
             </w:r>
             <w:r>
               <w:rPr>
@@ -263,7 +263,7 @@
               <w:lang w:eastAsia="it-IT"/>
             </w:rPr>
           </w:pPr>
-          <w:hyperlink w:anchor="_Toc59990918" w:history="1">
+          <w:hyperlink w:anchor="_Toc60604036" w:history="1">
             <w:r>
               <w:rPr>
                 <w:rStyle w:val="Collegamentoipertestuale"/>
@@ -290,7 +290,7 @@
                 <w:noProof/>
                 <w:webHidden/>
               </w:rPr>
-              <w:instrText xml:space="preserve"> PAGEREF _Toc59990918 \h </w:instrText>
+              <w:instrText xml:space="preserve"> PAGEREF _Toc60604036 \h </w:instrText>
             </w:r>
             <w:r>
               <w:rPr>
@@ -310,7 +310,7 @@
                 <w:noProof/>
                 <w:webHidden/>
               </w:rPr>
-              <w:t>2</w:t>
+              <w:t>3</w:t>
             </w:r>
             <w:r>
               <w:rPr>
@@ -333,13 +333,13 @@
               <w:lang w:eastAsia="it-IT"/>
             </w:rPr>
           </w:pPr>
-          <w:hyperlink w:anchor="_Toc59990919" w:history="1">
+          <w:hyperlink w:anchor="_Toc60604037" w:history="1">
             <w:r>
               <w:rPr>
                 <w:rStyle w:val="Collegamentoipertestuale"/>
                 <w:noProof/>
               </w:rPr>
-              <w:t>3 – Progettazione Concettuale</w:t>
+              <w:t>4 – Progettazione logica</w:t>
             </w:r>
             <w:r>
               <w:rPr>
@@ -360,7 +360,7 @@
                 <w:noProof/>
                 <w:webHidden/>
               </w:rPr>
-              <w:instrText xml:space="preserve"> PAGEREF _Toc59990919 \h </w:instrText>
+              <w:instrText xml:space="preserve"> PAGEREF _Toc60604037 \h </w:instrText>
             </w:r>
             <w:r>
               <w:rPr>
@@ -380,7 +380,7 @@
                 <w:noProof/>
                 <w:webHidden/>
               </w:rPr>
-              <w:t>3</w:t>
+              <w:t>7</w:t>
             </w:r>
             <w:r>
               <w:rPr>
@@ -403,13 +403,13 @@
               <w:lang w:eastAsia="it-IT"/>
             </w:rPr>
           </w:pPr>
-          <w:hyperlink w:anchor="_Toc59990920" w:history="1">
+          <w:hyperlink w:anchor="_Toc60604038" w:history="1">
             <w:r>
               <w:rPr>
                 <w:rStyle w:val="Collegamentoipertestuale"/>
                 <w:noProof/>
               </w:rPr>
-              <w:t>3.1 Descrizione delle entità e relazioni</w:t>
+              <w:t>4.1 Ristrutturazione dello schema</w:t>
             </w:r>
             <w:r>
               <w:rPr>
@@ -430,7 +430,7 @@
                 <w:noProof/>
                 <w:webHidden/>
               </w:rPr>
-              <w:instrText xml:space="preserve"> PAGEREF _Toc59990920 \h </w:instrText>
+              <w:instrText xml:space="preserve"> PAGEREF _Toc60604038 \h </w:instrText>
             </w:r>
             <w:r>
               <w:rPr>
@@ -450,7 +450,357 @@
                 <w:noProof/>
                 <w:webHidden/>
               </w:rPr>
-              <w:t>3</w:t>
+              <w:t>7</w:t>
+            </w:r>
+            <w:r>
+              <w:rPr>
+                <w:noProof/>
+                <w:webHidden/>
+              </w:rPr>
+              <w:fldChar w:fldCharType="end"/>
+            </w:r>
+          </w:hyperlink>
+        </w:p>
+        <w:p>
+          <w:pPr>
+            <w:pStyle w:val="Sommario3"/>
+            <w:tabs>
+              <w:tab w:val="right" w:leader="dot" w:pos="9628"/>
+            </w:tabs>
+            <w:rPr>
+              <w:rFonts w:eastAsiaTheme="minorEastAsia"/>
+              <w:noProof/>
+              <w:lang w:eastAsia="it-IT"/>
+            </w:rPr>
+          </w:pPr>
+          <w:hyperlink w:anchor="_Toc60604039" w:history="1">
+            <w:r>
+              <w:rPr>
+                <w:rStyle w:val="Collegamentoipertestuale"/>
+                <w:noProof/>
+              </w:rPr>
+              <w:t>4.1.1 Analisi delle ridondanze</w:t>
+            </w:r>
+            <w:r>
+              <w:rPr>
+                <w:noProof/>
+                <w:webHidden/>
+              </w:rPr>
+              <w:tab/>
+            </w:r>
+            <w:r>
+              <w:rPr>
+                <w:noProof/>
+                <w:webHidden/>
+              </w:rPr>
+              <w:fldChar w:fldCharType="begin"/>
+            </w:r>
+            <w:r>
+              <w:rPr>
+                <w:noProof/>
+                <w:webHidden/>
+              </w:rPr>
+              <w:instrText xml:space="preserve"> PAGEREF _Toc60604039 \h </w:instrText>
+            </w:r>
+            <w:r>
+              <w:rPr>
+                <w:noProof/>
+                <w:webHidden/>
+              </w:rPr>
+            </w:r>
+            <w:r>
+              <w:rPr>
+                <w:noProof/>
+                <w:webHidden/>
+              </w:rPr>
+              <w:fldChar w:fldCharType="separate"/>
+            </w:r>
+            <w:r>
+              <w:rPr>
+                <w:noProof/>
+                <w:webHidden/>
+              </w:rPr>
+              <w:t>7</w:t>
+            </w:r>
+            <w:r>
+              <w:rPr>
+                <w:noProof/>
+                <w:webHidden/>
+              </w:rPr>
+              <w:fldChar w:fldCharType="end"/>
+            </w:r>
+          </w:hyperlink>
+        </w:p>
+        <w:p>
+          <w:pPr>
+            <w:pStyle w:val="Sommario3"/>
+            <w:tabs>
+              <w:tab w:val="right" w:leader="dot" w:pos="9628"/>
+            </w:tabs>
+            <w:rPr>
+              <w:rFonts w:eastAsiaTheme="minorEastAsia"/>
+              <w:noProof/>
+              <w:lang w:eastAsia="it-IT"/>
+            </w:rPr>
+          </w:pPr>
+          <w:hyperlink w:anchor="_Toc60604040" w:history="1">
+            <w:r>
+              <w:rPr>
+                <w:rStyle w:val="Collegamentoipertestuale"/>
+                <w:noProof/>
+              </w:rPr>
+              <w:t>4.1.2 Eliminazione delle generalizzazioni</w:t>
+            </w:r>
+            <w:r>
+              <w:rPr>
+                <w:noProof/>
+                <w:webHidden/>
+              </w:rPr>
+              <w:tab/>
+            </w:r>
+            <w:r>
+              <w:rPr>
+                <w:noProof/>
+                <w:webHidden/>
+              </w:rPr>
+              <w:fldChar w:fldCharType="begin"/>
+            </w:r>
+            <w:r>
+              <w:rPr>
+                <w:noProof/>
+                <w:webHidden/>
+              </w:rPr>
+              <w:instrText xml:space="preserve"> PAGEREF _Toc60604040 \h </w:instrText>
+            </w:r>
+            <w:r>
+              <w:rPr>
+                <w:noProof/>
+                <w:webHidden/>
+              </w:rPr>
+            </w:r>
+            <w:r>
+              <w:rPr>
+                <w:noProof/>
+                <w:webHidden/>
+              </w:rPr>
+              <w:fldChar w:fldCharType="separate"/>
+            </w:r>
+            <w:r>
+              <w:rPr>
+                <w:noProof/>
+                <w:webHidden/>
+              </w:rPr>
+              <w:t>7</w:t>
+            </w:r>
+            <w:r>
+              <w:rPr>
+                <w:noProof/>
+                <w:webHidden/>
+              </w:rPr>
+              <w:fldChar w:fldCharType="end"/>
+            </w:r>
+          </w:hyperlink>
+        </w:p>
+        <w:p>
+          <w:pPr>
+            <w:pStyle w:val="Sommario3"/>
+            <w:tabs>
+              <w:tab w:val="right" w:leader="dot" w:pos="9628"/>
+            </w:tabs>
+            <w:rPr>
+              <w:rFonts w:eastAsiaTheme="minorEastAsia"/>
+              <w:noProof/>
+              <w:lang w:eastAsia="it-IT"/>
+            </w:rPr>
+          </w:pPr>
+          <w:hyperlink w:anchor="_Toc60604041" w:history="1">
+            <w:r>
+              <w:rPr>
+                <w:rStyle w:val="Collegamentoipertestuale"/>
+                <w:noProof/>
+              </w:rPr>
+              <w:t>4.1.3 Partizionamento/Accorpamento di Entità e Relazioni</w:t>
+            </w:r>
+            <w:r>
+              <w:rPr>
+                <w:noProof/>
+                <w:webHidden/>
+              </w:rPr>
+              <w:tab/>
+            </w:r>
+            <w:r>
+              <w:rPr>
+                <w:noProof/>
+                <w:webHidden/>
+              </w:rPr>
+              <w:fldChar w:fldCharType="begin"/>
+            </w:r>
+            <w:r>
+              <w:rPr>
+                <w:noProof/>
+                <w:webHidden/>
+              </w:rPr>
+              <w:instrText xml:space="preserve"> PAGEREF _Toc60604041 \h </w:instrText>
+            </w:r>
+            <w:r>
+              <w:rPr>
+                <w:noProof/>
+                <w:webHidden/>
+              </w:rPr>
+            </w:r>
+            <w:r>
+              <w:rPr>
+                <w:noProof/>
+                <w:webHidden/>
+              </w:rPr>
+              <w:fldChar w:fldCharType="separate"/>
+            </w:r>
+            <w:r>
+              <w:rPr>
+                <w:noProof/>
+                <w:webHidden/>
+              </w:rPr>
+              <w:t>8</w:t>
+            </w:r>
+            <w:r>
+              <w:rPr>
+                <w:noProof/>
+                <w:webHidden/>
+              </w:rPr>
+              <w:fldChar w:fldCharType="end"/>
+            </w:r>
+          </w:hyperlink>
+        </w:p>
+        <w:p>
+          <w:pPr>
+            <w:pStyle w:val="Sommario3"/>
+            <w:tabs>
+              <w:tab w:val="right" w:leader="dot" w:pos="9628"/>
+            </w:tabs>
+            <w:rPr>
+              <w:rFonts w:eastAsiaTheme="minorEastAsia"/>
+              <w:noProof/>
+              <w:lang w:eastAsia="it-IT"/>
+            </w:rPr>
+          </w:pPr>
+          <w:hyperlink w:anchor="_Toc60604042" w:history="1">
+            <w:r>
+              <w:rPr>
+                <w:rStyle w:val="Collegamentoipertestuale"/>
+                <w:noProof/>
+              </w:rPr>
+              <w:t>4.1.4 Scelta degli identificatori primari</w:t>
+            </w:r>
+            <w:r>
+              <w:rPr>
+                <w:noProof/>
+                <w:webHidden/>
+              </w:rPr>
+              <w:tab/>
+            </w:r>
+            <w:r>
+              <w:rPr>
+                <w:noProof/>
+                <w:webHidden/>
+              </w:rPr>
+              <w:fldChar w:fldCharType="begin"/>
+            </w:r>
+            <w:r>
+              <w:rPr>
+                <w:noProof/>
+                <w:webHidden/>
+              </w:rPr>
+              <w:instrText xml:space="preserve"> PAGEREF _Toc60604042 \h </w:instrText>
+            </w:r>
+            <w:r>
+              <w:rPr>
+                <w:noProof/>
+                <w:webHidden/>
+              </w:rPr>
+            </w:r>
+            <w:r>
+              <w:rPr>
+                <w:noProof/>
+                <w:webHidden/>
+              </w:rPr>
+              <w:fldChar w:fldCharType="separate"/>
+            </w:r>
+            <w:r>
+              <w:rPr>
+                <w:noProof/>
+                <w:webHidden/>
+              </w:rPr>
+              <w:t>9</w:t>
+            </w:r>
+            <w:r>
+              <w:rPr>
+                <w:noProof/>
+                <w:webHidden/>
+              </w:rPr>
+              <w:fldChar w:fldCharType="end"/>
+            </w:r>
+          </w:hyperlink>
+        </w:p>
+        <w:p>
+          <w:pPr>
+            <w:pStyle w:val="Sommario3"/>
+            <w:tabs>
+              <w:tab w:val="right" w:leader="dot" w:pos="9628"/>
+            </w:tabs>
+            <w:rPr>
+              <w:rFonts w:eastAsiaTheme="minorEastAsia"/>
+              <w:noProof/>
+              <w:lang w:eastAsia="it-IT"/>
+            </w:rPr>
+          </w:pPr>
+          <w:hyperlink w:anchor="_Toc60604043" w:history="1">
+            <w:r>
+              <w:rPr>
+                <w:rStyle w:val="Collegamentoipertestuale"/>
+                <w:noProof/>
+              </w:rPr>
+              <w:t>4.1.5 Diagramma schema ristrutturato</w:t>
+            </w:r>
+            <w:r>
+              <w:rPr>
+                <w:noProof/>
+                <w:webHidden/>
+              </w:rPr>
+              <w:tab/>
+            </w:r>
+            <w:r>
+              <w:rPr>
+                <w:noProof/>
+                <w:webHidden/>
+              </w:rPr>
+              <w:fldChar w:fldCharType="begin"/>
+            </w:r>
+            <w:r>
+              <w:rPr>
+                <w:noProof/>
+                <w:webHidden/>
+              </w:rPr>
+              <w:instrText xml:space="preserve"> PAGEREF _Toc60604043 \h </w:instrText>
+            </w:r>
+            <w:r>
+              <w:rPr>
+                <w:noProof/>
+                <w:webHidden/>
+              </w:rPr>
+            </w:r>
+            <w:r>
+              <w:rPr>
+                <w:noProof/>
+                <w:webHidden/>
+              </w:rPr>
+              <w:fldChar w:fldCharType="separate"/>
+            </w:r>
+            <w:r>
+              <w:rPr>
+                <w:noProof/>
+                <w:webHidden/>
+              </w:rPr>
+              <w:t>9</w:t>
             </w:r>
             <w:r>
               <w:rPr>
@@ -473,13 +823,13 @@
               <w:lang w:eastAsia="it-IT"/>
             </w:rPr>
           </w:pPr>
-          <w:hyperlink w:anchor="_Toc59990921" w:history="1">
+          <w:hyperlink w:anchor="_Toc60604044" w:history="1">
             <w:r>
               <w:rPr>
                 <w:rStyle w:val="Collegamentoipertestuale"/>
                 <w:noProof/>
               </w:rPr>
-              <w:t>4 – Progettazione logica</w:t>
+              <w:t>5 – Query e indici</w:t>
             </w:r>
             <w:r>
               <w:rPr>
@@ -500,7 +850,7 @@
                 <w:noProof/>
                 <w:webHidden/>
               </w:rPr>
-              <w:instrText xml:space="preserve"> PAGEREF _Toc59990921 \h </w:instrText>
+              <w:instrText xml:space="preserve"> PAGEREF _Toc60604044 \h </w:instrText>
             </w:r>
             <w:r>
               <w:rPr>
@@ -520,147 +870,7 @@
                 <w:noProof/>
                 <w:webHidden/>
               </w:rPr>
-              <w:t>4</w:t>
-            </w:r>
-            <w:r>
-              <w:rPr>
-                <w:noProof/>
-                <w:webHidden/>
-              </w:rPr>
-              <w:fldChar w:fldCharType="end"/>
-            </w:r>
-          </w:hyperlink>
-        </w:p>
-        <w:p>
-          <w:pPr>
-            <w:pStyle w:val="Sommario2"/>
-            <w:tabs>
-              <w:tab w:val="right" w:leader="dot" w:pos="9628"/>
-            </w:tabs>
-            <w:rPr>
-              <w:rFonts w:eastAsiaTheme="minorEastAsia"/>
-              <w:noProof/>
-              <w:lang w:eastAsia="it-IT"/>
-            </w:rPr>
-          </w:pPr>
-          <w:hyperlink w:anchor="_Toc59990922" w:history="1">
-            <w:r>
-              <w:rPr>
-                <w:rStyle w:val="Collegamentoipertestuale"/>
-                <w:noProof/>
-              </w:rPr>
-              <w:t>4.1 Ristrutturazione ecc…</w:t>
-            </w:r>
-            <w:r>
-              <w:rPr>
-                <w:noProof/>
-                <w:webHidden/>
-              </w:rPr>
-              <w:tab/>
-            </w:r>
-            <w:r>
-              <w:rPr>
-                <w:noProof/>
-                <w:webHidden/>
-              </w:rPr>
-              <w:fldChar w:fldCharType="begin"/>
-            </w:r>
-            <w:r>
-              <w:rPr>
-                <w:noProof/>
-                <w:webHidden/>
-              </w:rPr>
-              <w:instrText xml:space="preserve"> PAGEREF _Toc59990922 \h </w:instrText>
-            </w:r>
-            <w:r>
-              <w:rPr>
-                <w:noProof/>
-                <w:webHidden/>
-              </w:rPr>
-            </w:r>
-            <w:r>
-              <w:rPr>
-                <w:noProof/>
-                <w:webHidden/>
-              </w:rPr>
-              <w:fldChar w:fldCharType="separate"/>
-            </w:r>
-            <w:r>
-              <w:rPr>
-                <w:noProof/>
-                <w:webHidden/>
-              </w:rPr>
-              <w:t>4</w:t>
-            </w:r>
-            <w:r>
-              <w:rPr>
-                <w:noProof/>
-                <w:webHidden/>
-              </w:rPr>
-              <w:fldChar w:fldCharType="end"/>
-            </w:r>
-          </w:hyperlink>
-        </w:p>
-        <w:p>
-          <w:pPr>
-            <w:pStyle w:val="Sommario1"/>
-            <w:tabs>
-              <w:tab w:val="right" w:leader="dot" w:pos="9628"/>
-            </w:tabs>
-            <w:rPr>
-              <w:rFonts w:eastAsiaTheme="minorEastAsia"/>
-              <w:noProof/>
-              <w:lang w:eastAsia="it-IT"/>
-            </w:rPr>
-          </w:pPr>
-          <w:hyperlink w:anchor="_Toc59990923" w:history="1">
-            <w:r>
-              <w:rPr>
-                <w:rStyle w:val="Collegamentoipertestuale"/>
-                <w:noProof/>
-              </w:rPr>
-              <w:t>5 – Query e indici</w:t>
-            </w:r>
-            <w:r>
-              <w:rPr>
-                <w:noProof/>
-                <w:webHidden/>
-              </w:rPr>
-              <w:tab/>
-            </w:r>
-            <w:r>
-              <w:rPr>
-                <w:noProof/>
-                <w:webHidden/>
-              </w:rPr>
-              <w:fldChar w:fldCharType="begin"/>
-            </w:r>
-            <w:r>
-              <w:rPr>
-                <w:noProof/>
-                <w:webHidden/>
-              </w:rPr>
-              <w:instrText xml:space="preserve"> PAGEREF _Toc59990923 \h </w:instrText>
-            </w:r>
-            <w:r>
-              <w:rPr>
-                <w:noProof/>
-                <w:webHidden/>
-              </w:rPr>
-            </w:r>
-            <w:r>
-              <w:rPr>
-                <w:noProof/>
-                <w:webHidden/>
-              </w:rPr>
-              <w:fldChar w:fldCharType="separate"/>
-            </w:r>
-            <w:r>
-              <w:rPr>
-                <w:noProof/>
-                <w:webHidden/>
-              </w:rPr>
-              <w:t>4</w:t>
+              <w:t>9</w:t>
             </w:r>
             <w:r>
               <w:rPr>
@@ -707,7 +917,7 @@
       <w:pPr>
         <w:pStyle w:val="Titolo1"/>
       </w:pPr>
-      <w:bookmarkStart w:id="0" w:name="_Toc59990915"/>
+      <w:bookmarkStart w:id="0" w:name="_Toc60604033"/>
       <w:r>
         <w:t xml:space="preserve">1 – </w:t>
       </w:r>
@@ -721,7 +931,15 @@
         <w:jc w:val="both"/>
       </w:pPr>
       <w:r>
-        <w:t>“Simple Sport Manager” è una piattaforma online nata nell’estate del 2021 in seguito all’uscita globale dalla pandemia da Covid 19</w:t>
+        <w:t xml:space="preserve">“Simple Sport Manager” è una piattaforma online nata nell’estate del 2021 in seguito all’uscita globale dalla pandemia da </w:t>
+      </w:r>
+      <w:proofErr w:type="spellStart"/>
+      <w:r>
+        <w:t>Covid</w:t>
+      </w:r>
+      <w:proofErr w:type="spellEnd"/>
+      <w:r>
+        <w:t xml:space="preserve"> 19</w:t>
       </w:r>
       <w:r>
         <w:t xml:space="preserve">. Dopo un forte richiamo alla ripresa delle attività sportive, questa piattaforma si propone come supporto, ad </w:t>
@@ -762,7 +980,7 @@
       <w:pPr>
         <w:pStyle w:val="Titolo1"/>
       </w:pPr>
-      <w:bookmarkStart w:id="1" w:name="_Toc59990916"/>
+      <w:bookmarkStart w:id="1" w:name="_Toc60604034"/>
       <w:r>
         <w:t>2 – Analisi dei requisiti</w:t>
       </w:r>
@@ -773,7 +991,7 @@
         <w:pStyle w:val="Titolo2"/>
         <w:spacing w:line="360" w:lineRule="auto"/>
       </w:pPr>
-      <w:bookmarkStart w:id="2" w:name="_Toc59990917"/>
+      <w:bookmarkStart w:id="2" w:name="_Toc60604035"/>
       <w:r>
         <w:t xml:space="preserve">2.1 Descrizione </w:t>
       </w:r>
@@ -802,7 +1020,11 @@
         <w:t>ad</w:t>
       </w:r>
       <w:r>
-        <w:t xml:space="preserve"> associazioni che gestiscono l’affitto di campi sportivi di diverso tipo. Poiché il sistema si basa sul multi-tena</w:t>
+        <w:t xml:space="preserve"> associazioni che gestiscono l’affitto di campi sportivi di diverso tipo. Poiché il sistema si basa sul multi-</w:t>
+      </w:r>
+      <w:proofErr w:type="spellStart"/>
+      <w:r>
+        <w:t>tena</w:t>
       </w:r>
       <w:r>
         <w:t>n</w:t>
@@ -810,6 +1032,7 @@
       <w:r>
         <w:t>t</w:t>
       </w:r>
+      <w:proofErr w:type="spellEnd"/>
       <w:r>
         <w:t>,</w:t>
       </w:r>
@@ -833,7 +1056,23 @@
         <w:t>,</w:t>
       </w:r>
       <w:r>
-        <w:t xml:space="preserve"> e che quest’ultima lo veda come univocamente a lei dedicato. Ogni associazione nella base di dati sarà quindi rappresentata</w:t>
+        <w:t xml:space="preserve"> e che quest’ultima lo veda come univocamente a lei dedicato.</w:t>
+      </w:r>
+      <w:r>
+        <w:t xml:space="preserve"> Ovviamente anche la base di dati dovrà essere adatta a una struttura di questo tipo e permettere </w:t>
+      </w:r>
+      <w:r>
+        <w:lastRenderedPageBreak/>
+        <w:t>quindi ad ogni associazione di vedere solo i propri dati, e nascondere quindi quelli relativi alle altre associazioni presenti.</w:t>
+      </w:r>
+      <w:r>
+        <w:t xml:space="preserve"> Ogn</w:t>
+      </w:r>
+      <w:r>
+        <w:t>una</w:t>
+      </w:r>
+      <w:r>
+        <w:t xml:space="preserve"> nella base di dati sarà quindi rappresentata</w:t>
       </w:r>
       <w:r>
         <w:t xml:space="preserve"> tramite:</w:t>
@@ -883,7 +1122,6 @@
         <w:jc w:val="both"/>
       </w:pPr>
       <w:r>
-        <w:lastRenderedPageBreak/>
         <w:t xml:space="preserve">Ogni associazione avrà dei </w:t>
       </w:r>
       <w:r>
@@ -1474,6 +1712,7 @@
         <w:jc w:val="both"/>
       </w:pPr>
       <w:r>
+        <w:lastRenderedPageBreak/>
         <w:t>e-mail</w:t>
       </w:r>
     </w:p>
@@ -1572,7 +1811,6 @@
         <w:jc w:val="both"/>
       </w:pPr>
       <w:r>
-        <w:lastRenderedPageBreak/>
         <w:t>partita iva</w:t>
       </w:r>
     </w:p>
@@ -1688,7 +1926,7 @@
       <w:pPr>
         <w:pStyle w:val="Titolo2"/>
       </w:pPr>
-      <w:bookmarkStart w:id="3" w:name="_Toc59990918"/>
+      <w:bookmarkStart w:id="3" w:name="_Toc60604036"/>
       <w:r>
         <w:t>2.2 Glossario dei termini</w:t>
       </w:r>
@@ -2227,7 +2465,11 @@
               <w:jc w:val="both"/>
             </w:pPr>
             <w:r>
-              <w:t xml:space="preserve">Azienda, società o altro ente che si occupa della vendita di attrezzature sportive e con il quale una o più associazioni hanno </w:t>
+              <w:t xml:space="preserve">Azienda, società o altro ente che si occupa della vendita di attrezzature sportive e con il quale </w:t>
+            </w:r>
+            <w:r>
+              <w:lastRenderedPageBreak/>
+              <w:t xml:space="preserve">una o più associazioni hanno </w:t>
             </w:r>
             <w:r>
               <w:t>stretto un accordo</w:t>
@@ -2243,6 +2485,7 @@
           </w:tcPr>
           <w:p>
             <w:r>
+              <w:lastRenderedPageBreak/>
               <w:t>Uscit</w:t>
             </w:r>
             <w:r>
@@ -2340,7 +2583,6 @@
               <w:jc w:val="center"/>
             </w:pPr>
             <w:r>
-              <w:lastRenderedPageBreak/>
               <w:t>Responsabile</w:t>
             </w:r>
           </w:p>
@@ -2634,12 +2876,30 @@
                 <w:lang w:eastAsia="it-IT"/>
               </w:rPr>
             </w:pPr>
-            <w:r>
-              <w:rPr>
-                <w:rFonts w:ascii="Calibri" w:eastAsia="Times New Roman" w:hAnsi="Calibri" w:cs="Calibri"/>
-                <w:lang w:eastAsia="it-IT"/>
-              </w:rPr>
-              <w:t>varchar(20) </w:t>
+            <w:proofErr w:type="spellStart"/>
+            <w:proofErr w:type="gramStart"/>
+            <w:r>
+              <w:rPr>
+                <w:rFonts w:ascii="Calibri" w:eastAsia="Times New Roman" w:hAnsi="Calibri" w:cs="Calibri"/>
+                <w:lang w:eastAsia="it-IT"/>
+              </w:rPr>
+              <w:t>varchar</w:t>
+            </w:r>
+            <w:proofErr w:type="spellEnd"/>
+            <w:r>
+              <w:rPr>
+                <w:rFonts w:ascii="Calibri" w:eastAsia="Times New Roman" w:hAnsi="Calibri" w:cs="Calibri"/>
+                <w:lang w:eastAsia="it-IT"/>
+              </w:rPr>
+              <w:t>(</w:t>
+            </w:r>
+            <w:proofErr w:type="gramEnd"/>
+            <w:r>
+              <w:rPr>
+                <w:rFonts w:ascii="Calibri" w:eastAsia="Times New Roman" w:hAnsi="Calibri" w:cs="Calibri"/>
+                <w:lang w:eastAsia="it-IT"/>
+              </w:rPr>
+              <w:t>20) </w:t>
             </w:r>
           </w:p>
         </w:tc>
@@ -2732,12 +2992,30 @@
                 <w:lang w:eastAsia="it-IT"/>
               </w:rPr>
             </w:pPr>
-            <w:r>
-              <w:rPr>
-                <w:rFonts w:ascii="Calibri" w:eastAsia="Times New Roman" w:hAnsi="Calibri" w:cs="Calibri"/>
-                <w:lang w:eastAsia="it-IT"/>
-              </w:rPr>
-              <w:t>varchar(80) </w:t>
+            <w:proofErr w:type="spellStart"/>
+            <w:proofErr w:type="gramStart"/>
+            <w:r>
+              <w:rPr>
+                <w:rFonts w:ascii="Calibri" w:eastAsia="Times New Roman" w:hAnsi="Calibri" w:cs="Calibri"/>
+                <w:lang w:eastAsia="it-IT"/>
+              </w:rPr>
+              <w:t>varchar</w:t>
+            </w:r>
+            <w:proofErr w:type="spellEnd"/>
+            <w:r>
+              <w:rPr>
+                <w:rFonts w:ascii="Calibri" w:eastAsia="Times New Roman" w:hAnsi="Calibri" w:cs="Calibri"/>
+                <w:lang w:eastAsia="it-IT"/>
+              </w:rPr>
+              <w:t>(</w:t>
+            </w:r>
+            <w:proofErr w:type="gramEnd"/>
+            <w:r>
+              <w:rPr>
+                <w:rFonts w:ascii="Calibri" w:eastAsia="Times New Roman" w:hAnsi="Calibri" w:cs="Calibri"/>
+                <w:lang w:eastAsia="it-IT"/>
+              </w:rPr>
+              <w:t>80) </w:t>
             </w:r>
           </w:p>
         </w:tc>
@@ -2830,12 +3108,30 @@
                 <w:lang w:eastAsia="it-IT"/>
               </w:rPr>
             </w:pPr>
-            <w:r>
-              <w:rPr>
-                <w:rFonts w:ascii="Calibri" w:eastAsia="Times New Roman" w:hAnsi="Calibri" w:cs="Calibri"/>
-                <w:lang w:eastAsia="it-IT"/>
-              </w:rPr>
-              <w:t>varchar(150) </w:t>
+            <w:proofErr w:type="spellStart"/>
+            <w:proofErr w:type="gramStart"/>
+            <w:r>
+              <w:rPr>
+                <w:rFonts w:ascii="Calibri" w:eastAsia="Times New Roman" w:hAnsi="Calibri" w:cs="Calibri"/>
+                <w:lang w:eastAsia="it-IT"/>
+              </w:rPr>
+              <w:t>varchar</w:t>
+            </w:r>
+            <w:proofErr w:type="spellEnd"/>
+            <w:r>
+              <w:rPr>
+                <w:rFonts w:ascii="Calibri" w:eastAsia="Times New Roman" w:hAnsi="Calibri" w:cs="Calibri"/>
+                <w:lang w:eastAsia="it-IT"/>
+              </w:rPr>
+              <w:t>(</w:t>
+            </w:r>
+            <w:proofErr w:type="gramEnd"/>
+            <w:r>
+              <w:rPr>
+                <w:rFonts w:ascii="Calibri" w:eastAsia="Times New Roman" w:hAnsi="Calibri" w:cs="Calibri"/>
+                <w:lang w:eastAsia="it-IT"/>
+              </w:rPr>
+              <w:t>150) </w:t>
             </w:r>
           </w:p>
         </w:tc>
@@ -2928,12 +3224,30 @@
                 <w:lang w:eastAsia="it-IT"/>
               </w:rPr>
             </w:pPr>
-            <w:r>
-              <w:rPr>
-                <w:rFonts w:ascii="Calibri" w:eastAsia="Times New Roman" w:hAnsi="Calibri" w:cs="Calibri"/>
-                <w:lang w:eastAsia="it-IT"/>
-              </w:rPr>
-              <w:t>varchar(80) </w:t>
+            <w:proofErr w:type="spellStart"/>
+            <w:proofErr w:type="gramStart"/>
+            <w:r>
+              <w:rPr>
+                <w:rFonts w:ascii="Calibri" w:eastAsia="Times New Roman" w:hAnsi="Calibri" w:cs="Calibri"/>
+                <w:lang w:eastAsia="it-IT"/>
+              </w:rPr>
+              <w:t>varchar</w:t>
+            </w:r>
+            <w:proofErr w:type="spellEnd"/>
+            <w:r>
+              <w:rPr>
+                <w:rFonts w:ascii="Calibri" w:eastAsia="Times New Roman" w:hAnsi="Calibri" w:cs="Calibri"/>
+                <w:lang w:eastAsia="it-IT"/>
+              </w:rPr>
+              <w:t>(</w:t>
+            </w:r>
+            <w:proofErr w:type="gramEnd"/>
+            <w:r>
+              <w:rPr>
+                <w:rFonts w:ascii="Calibri" w:eastAsia="Times New Roman" w:hAnsi="Calibri" w:cs="Calibri"/>
+                <w:lang w:eastAsia="it-IT"/>
+              </w:rPr>
+              <w:t>80) </w:t>
             </w:r>
           </w:p>
         </w:tc>
@@ -3132,12 +3446,30 @@
                 <w:lang w:eastAsia="it-IT"/>
               </w:rPr>
             </w:pPr>
-            <w:r>
-              <w:rPr>
-                <w:rFonts w:ascii="Calibri" w:eastAsia="Times New Roman" w:hAnsi="Calibri" w:cs="Calibri"/>
-                <w:lang w:eastAsia="it-IT"/>
-              </w:rPr>
-              <w:t>char(16) </w:t>
+            <w:proofErr w:type="spellStart"/>
+            <w:proofErr w:type="gramStart"/>
+            <w:r>
+              <w:rPr>
+                <w:rFonts w:ascii="Calibri" w:eastAsia="Times New Roman" w:hAnsi="Calibri" w:cs="Calibri"/>
+                <w:lang w:eastAsia="it-IT"/>
+              </w:rPr>
+              <w:t>char</w:t>
+            </w:r>
+            <w:proofErr w:type="spellEnd"/>
+            <w:r>
+              <w:rPr>
+                <w:rFonts w:ascii="Calibri" w:eastAsia="Times New Roman" w:hAnsi="Calibri" w:cs="Calibri"/>
+                <w:lang w:eastAsia="it-IT"/>
+              </w:rPr>
+              <w:t>(</w:t>
+            </w:r>
+            <w:proofErr w:type="gramEnd"/>
+            <w:r>
+              <w:rPr>
+                <w:rFonts w:ascii="Calibri" w:eastAsia="Times New Roman" w:hAnsi="Calibri" w:cs="Calibri"/>
+                <w:lang w:eastAsia="it-IT"/>
+              </w:rPr>
+              <w:t>16) </w:t>
             </w:r>
           </w:p>
         </w:tc>
@@ -3169,7 +3501,7 @@
                 <w:rFonts w:ascii="Calibri" w:eastAsia="Times New Roman" w:hAnsi="Calibri" w:cs="Calibri"/>
                 <w:lang w:eastAsia="it-IT"/>
               </w:rPr>
-              <w:t>Codice fiscale (univoco) del tesserato. </w:t>
+              <w:t>Codice fiscale del tesserato. </w:t>
             </w:r>
           </w:p>
         </w:tc>
@@ -3230,12 +3562,30 @@
                 <w:lang w:eastAsia="it-IT"/>
               </w:rPr>
             </w:pPr>
-            <w:r>
-              <w:rPr>
-                <w:rFonts w:ascii="Calibri" w:eastAsia="Times New Roman" w:hAnsi="Calibri" w:cs="Calibri"/>
-                <w:lang w:eastAsia="it-IT"/>
-              </w:rPr>
-              <w:t>varchar(80) </w:t>
+            <w:proofErr w:type="spellStart"/>
+            <w:proofErr w:type="gramStart"/>
+            <w:r>
+              <w:rPr>
+                <w:rFonts w:ascii="Calibri" w:eastAsia="Times New Roman" w:hAnsi="Calibri" w:cs="Calibri"/>
+                <w:lang w:eastAsia="it-IT"/>
+              </w:rPr>
+              <w:t>varchar</w:t>
+            </w:r>
+            <w:proofErr w:type="spellEnd"/>
+            <w:r>
+              <w:rPr>
+                <w:rFonts w:ascii="Calibri" w:eastAsia="Times New Roman" w:hAnsi="Calibri" w:cs="Calibri"/>
+                <w:lang w:eastAsia="it-IT"/>
+              </w:rPr>
+              <w:t>(</w:t>
+            </w:r>
+            <w:proofErr w:type="gramEnd"/>
+            <w:r>
+              <w:rPr>
+                <w:rFonts w:ascii="Calibri" w:eastAsia="Times New Roman" w:hAnsi="Calibri" w:cs="Calibri"/>
+                <w:lang w:eastAsia="it-IT"/>
+              </w:rPr>
+              <w:t>80) </w:t>
             </w:r>
           </w:p>
         </w:tc>
@@ -3328,12 +3678,30 @@
                 <w:lang w:eastAsia="it-IT"/>
               </w:rPr>
             </w:pPr>
-            <w:r>
-              <w:rPr>
-                <w:rFonts w:ascii="Calibri" w:eastAsia="Times New Roman" w:hAnsi="Calibri" w:cs="Calibri"/>
-                <w:lang w:eastAsia="it-IT"/>
-              </w:rPr>
-              <w:t>varchar(80) </w:t>
+            <w:proofErr w:type="spellStart"/>
+            <w:proofErr w:type="gramStart"/>
+            <w:r>
+              <w:rPr>
+                <w:rFonts w:ascii="Calibri" w:eastAsia="Times New Roman" w:hAnsi="Calibri" w:cs="Calibri"/>
+                <w:lang w:eastAsia="it-IT"/>
+              </w:rPr>
+              <w:t>varchar</w:t>
+            </w:r>
+            <w:proofErr w:type="spellEnd"/>
+            <w:r>
+              <w:rPr>
+                <w:rFonts w:ascii="Calibri" w:eastAsia="Times New Roman" w:hAnsi="Calibri" w:cs="Calibri"/>
+                <w:lang w:eastAsia="it-IT"/>
+              </w:rPr>
+              <w:t>(</w:t>
+            </w:r>
+            <w:proofErr w:type="gramEnd"/>
+            <w:r>
+              <w:rPr>
+                <w:rFonts w:ascii="Calibri" w:eastAsia="Times New Roman" w:hAnsi="Calibri" w:cs="Calibri"/>
+                <w:lang w:eastAsia="it-IT"/>
+              </w:rPr>
+              <w:t>80) </w:t>
             </w:r>
           </w:p>
         </w:tc>
@@ -3524,12 +3892,30 @@
                 <w:lang w:eastAsia="it-IT"/>
               </w:rPr>
             </w:pPr>
-            <w:r>
-              <w:rPr>
-                <w:rFonts w:ascii="Calibri" w:eastAsia="Times New Roman" w:hAnsi="Calibri" w:cs="Calibri"/>
-                <w:lang w:eastAsia="it-IT"/>
-              </w:rPr>
-              <w:t>varchar(80) </w:t>
+            <w:proofErr w:type="spellStart"/>
+            <w:proofErr w:type="gramStart"/>
+            <w:r>
+              <w:rPr>
+                <w:rFonts w:ascii="Calibri" w:eastAsia="Times New Roman" w:hAnsi="Calibri" w:cs="Calibri"/>
+                <w:lang w:eastAsia="it-IT"/>
+              </w:rPr>
+              <w:t>varchar</w:t>
+            </w:r>
+            <w:proofErr w:type="spellEnd"/>
+            <w:r>
+              <w:rPr>
+                <w:rFonts w:ascii="Calibri" w:eastAsia="Times New Roman" w:hAnsi="Calibri" w:cs="Calibri"/>
+                <w:lang w:eastAsia="it-IT"/>
+              </w:rPr>
+              <w:t>(</w:t>
+            </w:r>
+            <w:proofErr w:type="gramEnd"/>
+            <w:r>
+              <w:rPr>
+                <w:rFonts w:ascii="Calibri" w:eastAsia="Times New Roman" w:hAnsi="Calibri" w:cs="Calibri"/>
+                <w:lang w:eastAsia="it-IT"/>
+              </w:rPr>
+              <w:t>80) </w:t>
             </w:r>
           </w:p>
         </w:tc>
@@ -3622,12 +4008,30 @@
                 <w:lang w:eastAsia="it-IT"/>
               </w:rPr>
             </w:pPr>
-            <w:r>
-              <w:rPr>
-                <w:rFonts w:ascii="Calibri" w:eastAsia="Times New Roman" w:hAnsi="Calibri" w:cs="Calibri"/>
-                <w:lang w:eastAsia="it-IT"/>
-              </w:rPr>
-              <w:t>varchar(50) </w:t>
+            <w:proofErr w:type="spellStart"/>
+            <w:proofErr w:type="gramStart"/>
+            <w:r>
+              <w:rPr>
+                <w:rFonts w:ascii="Calibri" w:eastAsia="Times New Roman" w:hAnsi="Calibri" w:cs="Calibri"/>
+                <w:lang w:eastAsia="it-IT"/>
+              </w:rPr>
+              <w:t>varchar</w:t>
+            </w:r>
+            <w:proofErr w:type="spellEnd"/>
+            <w:r>
+              <w:rPr>
+                <w:rFonts w:ascii="Calibri" w:eastAsia="Times New Roman" w:hAnsi="Calibri" w:cs="Calibri"/>
+                <w:lang w:eastAsia="it-IT"/>
+              </w:rPr>
+              <w:t>(</w:t>
+            </w:r>
+            <w:proofErr w:type="gramEnd"/>
+            <w:r>
+              <w:rPr>
+                <w:rFonts w:ascii="Calibri" w:eastAsia="Times New Roman" w:hAnsi="Calibri" w:cs="Calibri"/>
+                <w:lang w:eastAsia="it-IT"/>
+              </w:rPr>
+              <w:t>50) </w:t>
             </w:r>
           </w:p>
         </w:tc>
@@ -3714,12 +4118,30 @@
                 <w:lang w:eastAsia="it-IT"/>
               </w:rPr>
             </w:pPr>
-            <w:r>
-              <w:rPr>
-                <w:rFonts w:ascii="Calibri" w:eastAsia="Times New Roman" w:hAnsi="Calibri" w:cs="Calibri"/>
-                <w:lang w:eastAsia="it-IT"/>
-              </w:rPr>
-              <w:t>varchar(12) </w:t>
+            <w:proofErr w:type="spellStart"/>
+            <w:proofErr w:type="gramStart"/>
+            <w:r>
+              <w:rPr>
+                <w:rFonts w:ascii="Calibri" w:eastAsia="Times New Roman" w:hAnsi="Calibri" w:cs="Calibri"/>
+                <w:lang w:eastAsia="it-IT"/>
+              </w:rPr>
+              <w:t>varchar</w:t>
+            </w:r>
+            <w:proofErr w:type="spellEnd"/>
+            <w:r>
+              <w:rPr>
+                <w:rFonts w:ascii="Calibri" w:eastAsia="Times New Roman" w:hAnsi="Calibri" w:cs="Calibri"/>
+                <w:lang w:eastAsia="it-IT"/>
+              </w:rPr>
+              <w:t>(</w:t>
+            </w:r>
+            <w:proofErr w:type="gramEnd"/>
+            <w:r>
+              <w:rPr>
+                <w:rFonts w:ascii="Calibri" w:eastAsia="Times New Roman" w:hAnsi="Calibri" w:cs="Calibri"/>
+                <w:lang w:eastAsia="it-IT"/>
+              </w:rPr>
+              <w:t>12) </w:t>
             </w:r>
           </w:p>
         </w:tc>
@@ -3770,11 +4192,9 @@
               <w:spacing w:after="0" w:line="240" w:lineRule="auto"/>
               <w:textAlignment w:val="baseline"/>
               <w:rPr>
-                <w:rFonts w:ascii="Times New Roman" w:eastAsia="Times New Roman" w:hAnsi="Times New Roman" w:cs="Times New Roman"/>
+                <w:rFonts w:ascii="Calibri" w:eastAsia="Times New Roman" w:hAnsi="Calibri" w:cs="Calibri"/>
                 <w:b/>
                 <w:bCs/>
-                <w:sz w:val="24"/>
-                <w:szCs w:val="24"/>
                 <w:lang w:eastAsia="it-IT"/>
               </w:rPr>
             </w:pPr>
@@ -4044,12 +4464,21 @@
                 <w:lang w:eastAsia="it-IT"/>
               </w:rPr>
             </w:pPr>
-            <w:r>
-              <w:rPr>
-                <w:rFonts w:ascii="Calibri" w:eastAsia="Times New Roman" w:hAnsi="Calibri" w:cs="Calibri"/>
-                <w:lang w:eastAsia="it-IT"/>
-              </w:rPr>
-              <w:t>int </w:t>
+            <w:proofErr w:type="spellStart"/>
+            <w:r>
+              <w:rPr>
+                <w:rFonts w:ascii="Calibri" w:eastAsia="Times New Roman" w:hAnsi="Calibri" w:cs="Calibri"/>
+                <w:lang w:eastAsia="it-IT"/>
+              </w:rPr>
+              <w:t>int</w:t>
+            </w:r>
+            <w:proofErr w:type="spellEnd"/>
+            <w:r>
+              <w:rPr>
+                <w:rFonts w:ascii="Calibri" w:eastAsia="Times New Roman" w:hAnsi="Calibri" w:cs="Calibri"/>
+                <w:lang w:eastAsia="it-IT"/>
+              </w:rPr>
+              <w:t> </w:t>
             </w:r>
           </w:p>
         </w:tc>
@@ -4142,12 +4571,30 @@
                 <w:lang w:eastAsia="it-IT"/>
               </w:rPr>
             </w:pPr>
-            <w:r>
-              <w:rPr>
-                <w:rFonts w:ascii="Calibri" w:eastAsia="Times New Roman" w:hAnsi="Calibri" w:cs="Calibri"/>
-                <w:lang w:eastAsia="it-IT"/>
-              </w:rPr>
-              <w:t>varchar(150) </w:t>
+            <w:proofErr w:type="spellStart"/>
+            <w:proofErr w:type="gramStart"/>
+            <w:r>
+              <w:rPr>
+                <w:rFonts w:ascii="Calibri" w:eastAsia="Times New Roman" w:hAnsi="Calibri" w:cs="Calibri"/>
+                <w:lang w:eastAsia="it-IT"/>
+              </w:rPr>
+              <w:t>varchar</w:t>
+            </w:r>
+            <w:proofErr w:type="spellEnd"/>
+            <w:r>
+              <w:rPr>
+                <w:rFonts w:ascii="Calibri" w:eastAsia="Times New Roman" w:hAnsi="Calibri" w:cs="Calibri"/>
+                <w:lang w:eastAsia="it-IT"/>
+              </w:rPr>
+              <w:t>(</w:t>
+            </w:r>
+            <w:proofErr w:type="gramEnd"/>
+            <w:r>
+              <w:rPr>
+                <w:rFonts w:ascii="Calibri" w:eastAsia="Times New Roman" w:hAnsi="Calibri" w:cs="Calibri"/>
+                <w:lang w:eastAsia="it-IT"/>
+              </w:rPr>
+              <w:t>150) </w:t>
             </w:r>
           </w:p>
         </w:tc>
@@ -4188,12 +4635,21 @@
               </w:rPr>
               <w:t xml:space="preserve">. </w:t>
             </w:r>
-            <w:r>
-              <w:rPr>
-                <w:rFonts w:ascii="Calibri" w:eastAsia="Times New Roman" w:hAnsi="Calibri" w:cs="Calibri"/>
-                <w:lang w:eastAsia="it-IT"/>
-              </w:rPr>
-              <w:t xml:space="preserve">E’ un attributo </w:t>
+            <w:proofErr w:type="gramStart"/>
+            <w:r>
+              <w:rPr>
+                <w:rFonts w:ascii="Calibri" w:eastAsia="Times New Roman" w:hAnsi="Calibri" w:cs="Calibri"/>
+                <w:lang w:eastAsia="it-IT"/>
+              </w:rPr>
+              <w:t>E’</w:t>
+            </w:r>
+            <w:proofErr w:type="gramEnd"/>
+            <w:r>
+              <w:rPr>
+                <w:rFonts w:ascii="Calibri" w:eastAsia="Times New Roman" w:hAnsi="Calibri" w:cs="Calibri"/>
+                <w:lang w:eastAsia="it-IT"/>
+              </w:rPr>
+              <w:t xml:space="preserve"> un attributo </w:t>
             </w:r>
             <w:r>
               <w:rPr>
@@ -4264,12 +4720,30 @@
                 <w:lang w:eastAsia="it-IT"/>
               </w:rPr>
             </w:pPr>
-            <w:r>
-              <w:rPr>
-                <w:rFonts w:ascii="Calibri" w:eastAsia="Times New Roman" w:hAnsi="Calibri" w:cs="Calibri"/>
-                <w:lang w:eastAsia="it-IT"/>
-              </w:rPr>
-              <w:t>varchar(150)</w:t>
+            <w:proofErr w:type="spellStart"/>
+            <w:proofErr w:type="gramStart"/>
+            <w:r>
+              <w:rPr>
+                <w:rFonts w:ascii="Calibri" w:eastAsia="Times New Roman" w:hAnsi="Calibri" w:cs="Calibri"/>
+                <w:lang w:eastAsia="it-IT"/>
+              </w:rPr>
+              <w:t>varchar</w:t>
+            </w:r>
+            <w:proofErr w:type="spellEnd"/>
+            <w:r>
+              <w:rPr>
+                <w:rFonts w:ascii="Calibri" w:eastAsia="Times New Roman" w:hAnsi="Calibri" w:cs="Calibri"/>
+                <w:lang w:eastAsia="it-IT"/>
+              </w:rPr>
+              <w:t>(</w:t>
+            </w:r>
+            <w:proofErr w:type="gramEnd"/>
+            <w:r>
+              <w:rPr>
+                <w:rFonts w:ascii="Calibri" w:eastAsia="Times New Roman" w:hAnsi="Calibri" w:cs="Calibri"/>
+                <w:lang w:eastAsia="it-IT"/>
+              </w:rPr>
+              <w:t>150)</w:t>
             </w:r>
           </w:p>
         </w:tc>
@@ -4305,7 +4779,23 @@
                 <w:rFonts w:ascii="Calibri" w:eastAsia="Times New Roman" w:hAnsi="Calibri" w:cs="Calibri"/>
                 <w:lang w:eastAsia="it-IT"/>
               </w:rPr>
-              <w:t xml:space="preserve"> E’ un attributo </w:t>
+              <w:t xml:space="preserve"> </w:t>
+            </w:r>
+            <w:proofErr w:type="gramStart"/>
+            <w:r>
+              <w:rPr>
+                <w:rFonts w:ascii="Calibri" w:eastAsia="Times New Roman" w:hAnsi="Calibri" w:cs="Calibri"/>
+                <w:lang w:eastAsia="it-IT"/>
+              </w:rPr>
+              <w:t>E’</w:t>
+            </w:r>
+            <w:proofErr w:type="gramEnd"/>
+            <w:r>
+              <w:rPr>
+                <w:rFonts w:ascii="Calibri" w:eastAsia="Times New Roman" w:hAnsi="Calibri" w:cs="Calibri"/>
+                <w:lang w:eastAsia="it-IT"/>
+              </w:rPr>
+              <w:t xml:space="preserve"> un attributo </w:t>
             </w:r>
             <w:r>
               <w:rPr>
@@ -4382,12 +4872,30 @@
                 <w:lang w:eastAsia="it-IT"/>
               </w:rPr>
             </w:pPr>
-            <w:r>
-              <w:rPr>
-                <w:rFonts w:ascii="Calibri" w:eastAsia="Times New Roman" w:hAnsi="Calibri" w:cs="Calibri"/>
-                <w:lang w:eastAsia="it-IT"/>
-              </w:rPr>
-              <w:t>varchar(150) </w:t>
+            <w:proofErr w:type="spellStart"/>
+            <w:proofErr w:type="gramStart"/>
+            <w:r>
+              <w:rPr>
+                <w:rFonts w:ascii="Calibri" w:eastAsia="Times New Roman" w:hAnsi="Calibri" w:cs="Calibri"/>
+                <w:lang w:eastAsia="it-IT"/>
+              </w:rPr>
+              <w:t>varchar</w:t>
+            </w:r>
+            <w:proofErr w:type="spellEnd"/>
+            <w:r>
+              <w:rPr>
+                <w:rFonts w:ascii="Calibri" w:eastAsia="Times New Roman" w:hAnsi="Calibri" w:cs="Calibri"/>
+                <w:lang w:eastAsia="it-IT"/>
+              </w:rPr>
+              <w:t>(</w:t>
+            </w:r>
+            <w:proofErr w:type="gramEnd"/>
+            <w:r>
+              <w:rPr>
+                <w:rFonts w:ascii="Calibri" w:eastAsia="Times New Roman" w:hAnsi="Calibri" w:cs="Calibri"/>
+                <w:lang w:eastAsia="it-IT"/>
+              </w:rPr>
+              <w:t>150) </w:t>
             </w:r>
           </w:p>
         </w:tc>
@@ -4480,12 +4988,30 @@
                 <w:lang w:eastAsia="it-IT"/>
               </w:rPr>
             </w:pPr>
-            <w:r>
-              <w:rPr>
-                <w:rFonts w:ascii="Calibri" w:eastAsia="Times New Roman" w:hAnsi="Calibri" w:cs="Calibri"/>
-                <w:lang w:eastAsia="it-IT"/>
-              </w:rPr>
-              <w:t>varchar(12) </w:t>
+            <w:proofErr w:type="spellStart"/>
+            <w:proofErr w:type="gramStart"/>
+            <w:r>
+              <w:rPr>
+                <w:rFonts w:ascii="Calibri" w:eastAsia="Times New Roman" w:hAnsi="Calibri" w:cs="Calibri"/>
+                <w:lang w:eastAsia="it-IT"/>
+              </w:rPr>
+              <w:t>varchar</w:t>
+            </w:r>
+            <w:proofErr w:type="spellEnd"/>
+            <w:r>
+              <w:rPr>
+                <w:rFonts w:ascii="Calibri" w:eastAsia="Times New Roman" w:hAnsi="Calibri" w:cs="Calibri"/>
+                <w:lang w:eastAsia="it-IT"/>
+              </w:rPr>
+              <w:t>(</w:t>
+            </w:r>
+            <w:proofErr w:type="gramEnd"/>
+            <w:r>
+              <w:rPr>
+                <w:rFonts w:ascii="Calibri" w:eastAsia="Times New Roman" w:hAnsi="Calibri" w:cs="Calibri"/>
+                <w:lang w:eastAsia="it-IT"/>
+              </w:rPr>
+              <w:t>12) </w:t>
             </w:r>
           </w:p>
         </w:tc>
@@ -4537,6 +5063,7 @@
           <w:rFonts w:ascii="Calibri" w:eastAsia="Times New Roman" w:hAnsi="Calibri" w:cs="Calibri"/>
           <w:lang w:eastAsia="it-IT"/>
         </w:rPr>
+        <w:lastRenderedPageBreak/>
         <w:t>  </w:t>
       </w:r>
     </w:p>
@@ -4673,12 +5200,30 @@
                 <w:lang w:eastAsia="it-IT"/>
               </w:rPr>
             </w:pPr>
-            <w:r>
-              <w:rPr>
-                <w:rFonts w:ascii="Calibri" w:eastAsia="Times New Roman" w:hAnsi="Calibri" w:cs="Calibri"/>
-                <w:lang w:eastAsia="it-IT"/>
-              </w:rPr>
-              <w:t>char(11) </w:t>
+            <w:proofErr w:type="spellStart"/>
+            <w:proofErr w:type="gramStart"/>
+            <w:r>
+              <w:rPr>
+                <w:rFonts w:ascii="Calibri" w:eastAsia="Times New Roman" w:hAnsi="Calibri" w:cs="Calibri"/>
+                <w:lang w:eastAsia="it-IT"/>
+              </w:rPr>
+              <w:t>char</w:t>
+            </w:r>
+            <w:proofErr w:type="spellEnd"/>
+            <w:r>
+              <w:rPr>
+                <w:rFonts w:ascii="Calibri" w:eastAsia="Times New Roman" w:hAnsi="Calibri" w:cs="Calibri"/>
+                <w:lang w:eastAsia="it-IT"/>
+              </w:rPr>
+              <w:t>(</w:t>
+            </w:r>
+            <w:proofErr w:type="gramEnd"/>
+            <w:r>
+              <w:rPr>
+                <w:rFonts w:ascii="Calibri" w:eastAsia="Times New Roman" w:hAnsi="Calibri" w:cs="Calibri"/>
+                <w:lang w:eastAsia="it-IT"/>
+              </w:rPr>
+              <w:t>11) </w:t>
             </w:r>
           </w:p>
         </w:tc>
@@ -4771,12 +5316,30 @@
                 <w:lang w:eastAsia="it-IT"/>
               </w:rPr>
             </w:pPr>
-            <w:r>
-              <w:rPr>
-                <w:rFonts w:ascii="Calibri" w:eastAsia="Times New Roman" w:hAnsi="Calibri" w:cs="Calibri"/>
-                <w:lang w:eastAsia="it-IT"/>
-              </w:rPr>
-              <w:t>varchar(150) </w:t>
+            <w:proofErr w:type="spellStart"/>
+            <w:proofErr w:type="gramStart"/>
+            <w:r>
+              <w:rPr>
+                <w:rFonts w:ascii="Calibri" w:eastAsia="Times New Roman" w:hAnsi="Calibri" w:cs="Calibri"/>
+                <w:lang w:eastAsia="it-IT"/>
+              </w:rPr>
+              <w:t>varchar</w:t>
+            </w:r>
+            <w:proofErr w:type="spellEnd"/>
+            <w:r>
+              <w:rPr>
+                <w:rFonts w:ascii="Calibri" w:eastAsia="Times New Roman" w:hAnsi="Calibri" w:cs="Calibri"/>
+                <w:lang w:eastAsia="it-IT"/>
+              </w:rPr>
+              <w:t>(</w:t>
+            </w:r>
+            <w:proofErr w:type="gramEnd"/>
+            <w:r>
+              <w:rPr>
+                <w:rFonts w:ascii="Calibri" w:eastAsia="Times New Roman" w:hAnsi="Calibri" w:cs="Calibri"/>
+                <w:lang w:eastAsia="it-IT"/>
+              </w:rPr>
+              <w:t>150) </w:t>
             </w:r>
           </w:p>
         </w:tc>
@@ -4869,12 +5432,30 @@
                 <w:lang w:eastAsia="it-IT"/>
               </w:rPr>
             </w:pPr>
-            <w:r>
-              <w:rPr>
-                <w:rFonts w:ascii="Calibri" w:eastAsia="Times New Roman" w:hAnsi="Calibri" w:cs="Calibri"/>
-                <w:lang w:eastAsia="it-IT"/>
-              </w:rPr>
-              <w:t>varchar(80) </w:t>
+            <w:proofErr w:type="spellStart"/>
+            <w:proofErr w:type="gramStart"/>
+            <w:r>
+              <w:rPr>
+                <w:rFonts w:ascii="Calibri" w:eastAsia="Times New Roman" w:hAnsi="Calibri" w:cs="Calibri"/>
+                <w:lang w:eastAsia="it-IT"/>
+              </w:rPr>
+              <w:t>varchar</w:t>
+            </w:r>
+            <w:proofErr w:type="spellEnd"/>
+            <w:r>
+              <w:rPr>
+                <w:rFonts w:ascii="Calibri" w:eastAsia="Times New Roman" w:hAnsi="Calibri" w:cs="Calibri"/>
+                <w:lang w:eastAsia="it-IT"/>
+              </w:rPr>
+              <w:t>(</w:t>
+            </w:r>
+            <w:proofErr w:type="gramEnd"/>
+            <w:r>
+              <w:rPr>
+                <w:rFonts w:ascii="Calibri" w:eastAsia="Times New Roman" w:hAnsi="Calibri" w:cs="Calibri"/>
+                <w:lang w:eastAsia="it-IT"/>
+              </w:rPr>
+              <w:t>80) </w:t>
             </w:r>
           </w:p>
         </w:tc>
@@ -4967,12 +5548,30 @@
                 <w:lang w:eastAsia="it-IT"/>
               </w:rPr>
             </w:pPr>
-            <w:r>
-              <w:rPr>
-                <w:rFonts w:ascii="Calibri" w:eastAsia="Times New Roman" w:hAnsi="Calibri" w:cs="Calibri"/>
-                <w:lang w:eastAsia="it-IT"/>
-              </w:rPr>
-              <w:t>varchar(12) </w:t>
+            <w:proofErr w:type="spellStart"/>
+            <w:proofErr w:type="gramStart"/>
+            <w:r>
+              <w:rPr>
+                <w:rFonts w:ascii="Calibri" w:eastAsia="Times New Roman" w:hAnsi="Calibri" w:cs="Calibri"/>
+                <w:lang w:eastAsia="it-IT"/>
+              </w:rPr>
+              <w:t>varchar</w:t>
+            </w:r>
+            <w:proofErr w:type="spellEnd"/>
+            <w:r>
+              <w:rPr>
+                <w:rFonts w:ascii="Calibri" w:eastAsia="Times New Roman" w:hAnsi="Calibri" w:cs="Calibri"/>
+                <w:lang w:eastAsia="it-IT"/>
+              </w:rPr>
+              <w:t>(</w:t>
+            </w:r>
+            <w:proofErr w:type="gramEnd"/>
+            <w:r>
+              <w:rPr>
+                <w:rFonts w:ascii="Calibri" w:eastAsia="Times New Roman" w:hAnsi="Calibri" w:cs="Calibri"/>
+                <w:lang w:eastAsia="it-IT"/>
+              </w:rPr>
+              <w:t>12) </w:t>
             </w:r>
           </w:p>
         </w:tc>
@@ -5084,7 +5683,6 @@
                 <w:bCs/>
                 <w:lang w:eastAsia="it-IT"/>
               </w:rPr>
-              <w:lastRenderedPageBreak/>
               <w:t>Campo</w:t>
             </w:r>
             <w:r>
@@ -5153,12 +5751,21 @@
                 <w:lang w:eastAsia="it-IT"/>
               </w:rPr>
             </w:pPr>
-            <w:r>
-              <w:rPr>
-                <w:rFonts w:ascii="Calibri" w:eastAsia="Times New Roman" w:hAnsi="Calibri" w:cs="Calibri"/>
-                <w:lang w:eastAsia="it-IT"/>
-              </w:rPr>
-              <w:t>int </w:t>
+            <w:proofErr w:type="spellStart"/>
+            <w:r>
+              <w:rPr>
+                <w:rFonts w:ascii="Calibri" w:eastAsia="Times New Roman" w:hAnsi="Calibri" w:cs="Calibri"/>
+                <w:lang w:eastAsia="it-IT"/>
+              </w:rPr>
+              <w:t>int</w:t>
+            </w:r>
+            <w:proofErr w:type="spellEnd"/>
+            <w:r>
+              <w:rPr>
+                <w:rFonts w:ascii="Calibri" w:eastAsia="Times New Roman" w:hAnsi="Calibri" w:cs="Calibri"/>
+                <w:lang w:eastAsia="it-IT"/>
+              </w:rPr>
+              <w:t> </w:t>
             </w:r>
           </w:p>
         </w:tc>
@@ -5245,12 +5852,21 @@
                 <w:lang w:eastAsia="it-IT"/>
               </w:rPr>
             </w:pPr>
-            <w:r>
-              <w:rPr>
-                <w:rFonts w:ascii="Calibri" w:eastAsia="Times New Roman" w:hAnsi="Calibri" w:cs="Calibri"/>
-                <w:lang w:eastAsia="it-IT"/>
-              </w:rPr>
-              <w:t>bool </w:t>
+            <w:proofErr w:type="spellStart"/>
+            <w:r>
+              <w:rPr>
+                <w:rFonts w:ascii="Calibri" w:eastAsia="Times New Roman" w:hAnsi="Calibri" w:cs="Calibri"/>
+                <w:lang w:eastAsia="it-IT"/>
+              </w:rPr>
+              <w:t>bool</w:t>
+            </w:r>
+            <w:proofErr w:type="spellEnd"/>
+            <w:r>
+              <w:rPr>
+                <w:rFonts w:ascii="Calibri" w:eastAsia="Times New Roman" w:hAnsi="Calibri" w:cs="Calibri"/>
+                <w:lang w:eastAsia="it-IT"/>
+              </w:rPr>
+              <w:t> </w:t>
             </w:r>
           </w:p>
         </w:tc>
@@ -5349,6 +5965,7 @@
                 <w:lang w:eastAsia="it-IT"/>
               </w:rPr>
             </w:pPr>
+            <w:proofErr w:type="spellStart"/>
             <w:r>
               <w:rPr>
                 <w:rFonts w:ascii="Calibri" w:eastAsia="Times New Roman" w:hAnsi="Calibri" w:cs="Calibri"/>
@@ -5356,6 +5973,7 @@
               </w:rPr>
               <w:t>int</w:t>
             </w:r>
+            <w:proofErr w:type="spellEnd"/>
           </w:p>
         </w:tc>
         <w:tc>
@@ -5381,12 +5999,21 @@
                 <w:lang w:eastAsia="it-IT"/>
               </w:rPr>
             </w:pPr>
-            <w:r>
-              <w:rPr>
-                <w:rFonts w:ascii="Calibri" w:eastAsia="Times New Roman" w:hAnsi="Calibri" w:cs="Calibri"/>
-                <w:lang w:eastAsia="it-IT"/>
-              </w:rPr>
-              <w:t xml:space="preserve">E’ un </w:t>
+            <w:proofErr w:type="gramStart"/>
+            <w:r>
+              <w:rPr>
+                <w:rFonts w:ascii="Calibri" w:eastAsia="Times New Roman" w:hAnsi="Calibri" w:cs="Calibri"/>
+                <w:lang w:eastAsia="it-IT"/>
+              </w:rPr>
+              <w:t>E’</w:t>
+            </w:r>
+            <w:proofErr w:type="gramEnd"/>
+            <w:r>
+              <w:rPr>
+                <w:rFonts w:ascii="Calibri" w:eastAsia="Times New Roman" w:hAnsi="Calibri" w:cs="Calibri"/>
+                <w:lang w:eastAsia="it-IT"/>
+              </w:rPr>
+              <w:t xml:space="preserve"> un </w:t>
             </w:r>
             <w:r>
               <w:rPr>
@@ -5423,7 +6050,7 @@
                 <w:rFonts w:ascii="Calibri" w:eastAsia="Times New Roman" w:hAnsi="Calibri" w:cs="Calibri"/>
                 <w:lang w:eastAsia="it-IT"/>
               </w:rPr>
-              <w:t xml:space="preserve"> Comprende i sotto-attributi “Lunghezza” e “Larghezza”, “Sport” (ossia lo sport al quale il campo è adibito) e  “Terreno”.</w:t>
+              <w:t xml:space="preserve"> Comprende i sotto-attributi “Lunghezza” e “Larghezza”, “Sport” (ossia lo sport al quale il campo è adibito) e “Terreno”.</w:t>
             </w:r>
           </w:p>
         </w:tc>
@@ -5588,12 +6215,30 @@
                 <w:lang w:eastAsia="it-IT"/>
               </w:rPr>
             </w:pPr>
-            <w:r>
-              <w:rPr>
-                <w:rFonts w:ascii="Calibri" w:eastAsia="Times New Roman" w:hAnsi="Calibri" w:cs="Calibri"/>
-                <w:lang w:eastAsia="it-IT"/>
-              </w:rPr>
-              <w:t>char(16) </w:t>
+            <w:proofErr w:type="spellStart"/>
+            <w:proofErr w:type="gramStart"/>
+            <w:r>
+              <w:rPr>
+                <w:rFonts w:ascii="Calibri" w:eastAsia="Times New Roman" w:hAnsi="Calibri" w:cs="Calibri"/>
+                <w:lang w:eastAsia="it-IT"/>
+              </w:rPr>
+              <w:t>char</w:t>
+            </w:r>
+            <w:proofErr w:type="spellEnd"/>
+            <w:r>
+              <w:rPr>
+                <w:rFonts w:ascii="Calibri" w:eastAsia="Times New Roman" w:hAnsi="Calibri" w:cs="Calibri"/>
+                <w:lang w:eastAsia="it-IT"/>
+              </w:rPr>
+              <w:t>(</w:t>
+            </w:r>
+            <w:proofErr w:type="gramEnd"/>
+            <w:r>
+              <w:rPr>
+                <w:rFonts w:ascii="Calibri" w:eastAsia="Times New Roman" w:hAnsi="Calibri" w:cs="Calibri"/>
+                <w:lang w:eastAsia="it-IT"/>
+              </w:rPr>
+              <w:t>16) </w:t>
             </w:r>
           </w:p>
         </w:tc>
@@ -5686,12 +6331,30 @@
                 <w:lang w:eastAsia="it-IT"/>
               </w:rPr>
             </w:pPr>
-            <w:r>
-              <w:rPr>
-                <w:rFonts w:ascii="Calibri" w:eastAsia="Times New Roman" w:hAnsi="Calibri" w:cs="Calibri"/>
-                <w:lang w:eastAsia="it-IT"/>
-              </w:rPr>
-              <w:t>varchar(80) </w:t>
+            <w:proofErr w:type="spellStart"/>
+            <w:proofErr w:type="gramStart"/>
+            <w:r>
+              <w:rPr>
+                <w:rFonts w:ascii="Calibri" w:eastAsia="Times New Roman" w:hAnsi="Calibri" w:cs="Calibri"/>
+                <w:lang w:eastAsia="it-IT"/>
+              </w:rPr>
+              <w:t>varchar</w:t>
+            </w:r>
+            <w:proofErr w:type="spellEnd"/>
+            <w:r>
+              <w:rPr>
+                <w:rFonts w:ascii="Calibri" w:eastAsia="Times New Roman" w:hAnsi="Calibri" w:cs="Calibri"/>
+                <w:lang w:eastAsia="it-IT"/>
+              </w:rPr>
+              <w:t>(</w:t>
+            </w:r>
+            <w:proofErr w:type="gramEnd"/>
+            <w:r>
+              <w:rPr>
+                <w:rFonts w:ascii="Calibri" w:eastAsia="Times New Roman" w:hAnsi="Calibri" w:cs="Calibri"/>
+                <w:lang w:eastAsia="it-IT"/>
+              </w:rPr>
+              <w:t>80) </w:t>
             </w:r>
           </w:p>
         </w:tc>
@@ -5784,12 +6447,30 @@
                 <w:lang w:eastAsia="it-IT"/>
               </w:rPr>
             </w:pPr>
-            <w:r>
-              <w:rPr>
-                <w:rFonts w:ascii="Calibri" w:eastAsia="Times New Roman" w:hAnsi="Calibri" w:cs="Calibri"/>
-                <w:lang w:eastAsia="it-IT"/>
-              </w:rPr>
-              <w:t>varchar(80) </w:t>
+            <w:proofErr w:type="spellStart"/>
+            <w:proofErr w:type="gramStart"/>
+            <w:r>
+              <w:rPr>
+                <w:rFonts w:ascii="Calibri" w:eastAsia="Times New Roman" w:hAnsi="Calibri" w:cs="Calibri"/>
+                <w:lang w:eastAsia="it-IT"/>
+              </w:rPr>
+              <w:t>varchar</w:t>
+            </w:r>
+            <w:proofErr w:type="spellEnd"/>
+            <w:r>
+              <w:rPr>
+                <w:rFonts w:ascii="Calibri" w:eastAsia="Times New Roman" w:hAnsi="Calibri" w:cs="Calibri"/>
+                <w:lang w:eastAsia="it-IT"/>
+              </w:rPr>
+              <w:t>(</w:t>
+            </w:r>
+            <w:proofErr w:type="gramEnd"/>
+            <w:r>
+              <w:rPr>
+                <w:rFonts w:ascii="Calibri" w:eastAsia="Times New Roman" w:hAnsi="Calibri" w:cs="Calibri"/>
+                <w:lang w:eastAsia="it-IT"/>
+              </w:rPr>
+              <w:t>80) </w:t>
             </w:r>
           </w:p>
         </w:tc>
@@ -5980,12 +6661,30 @@
                 <w:lang w:eastAsia="it-IT"/>
               </w:rPr>
             </w:pPr>
-            <w:r>
-              <w:rPr>
-                <w:rFonts w:ascii="Calibri" w:eastAsia="Times New Roman" w:hAnsi="Calibri" w:cs="Calibri"/>
-                <w:lang w:eastAsia="it-IT"/>
-              </w:rPr>
-              <w:t>varchar(80) </w:t>
+            <w:proofErr w:type="spellStart"/>
+            <w:proofErr w:type="gramStart"/>
+            <w:r>
+              <w:rPr>
+                <w:rFonts w:ascii="Calibri" w:eastAsia="Times New Roman" w:hAnsi="Calibri" w:cs="Calibri"/>
+                <w:lang w:eastAsia="it-IT"/>
+              </w:rPr>
+              <w:t>varchar</w:t>
+            </w:r>
+            <w:proofErr w:type="spellEnd"/>
+            <w:r>
+              <w:rPr>
+                <w:rFonts w:ascii="Calibri" w:eastAsia="Times New Roman" w:hAnsi="Calibri" w:cs="Calibri"/>
+                <w:lang w:eastAsia="it-IT"/>
+              </w:rPr>
+              <w:t>(</w:t>
+            </w:r>
+            <w:proofErr w:type="gramEnd"/>
+            <w:r>
+              <w:rPr>
+                <w:rFonts w:ascii="Calibri" w:eastAsia="Times New Roman" w:hAnsi="Calibri" w:cs="Calibri"/>
+                <w:lang w:eastAsia="it-IT"/>
+              </w:rPr>
+              <w:t>80) </w:t>
             </w:r>
           </w:p>
         </w:tc>
@@ -6078,12 +6777,30 @@
                 <w:lang w:eastAsia="it-IT"/>
               </w:rPr>
             </w:pPr>
-            <w:r>
-              <w:rPr>
-                <w:rFonts w:ascii="Calibri" w:eastAsia="Times New Roman" w:hAnsi="Calibri" w:cs="Calibri"/>
-                <w:lang w:eastAsia="it-IT"/>
-              </w:rPr>
-              <w:t>varchar(50) </w:t>
+            <w:proofErr w:type="spellStart"/>
+            <w:proofErr w:type="gramStart"/>
+            <w:r>
+              <w:rPr>
+                <w:rFonts w:ascii="Calibri" w:eastAsia="Times New Roman" w:hAnsi="Calibri" w:cs="Calibri"/>
+                <w:lang w:eastAsia="it-IT"/>
+              </w:rPr>
+              <w:t>varchar</w:t>
+            </w:r>
+            <w:proofErr w:type="spellEnd"/>
+            <w:r>
+              <w:rPr>
+                <w:rFonts w:ascii="Calibri" w:eastAsia="Times New Roman" w:hAnsi="Calibri" w:cs="Calibri"/>
+                <w:lang w:eastAsia="it-IT"/>
+              </w:rPr>
+              <w:t>(</w:t>
+            </w:r>
+            <w:proofErr w:type="gramEnd"/>
+            <w:r>
+              <w:rPr>
+                <w:rFonts w:ascii="Calibri" w:eastAsia="Times New Roman" w:hAnsi="Calibri" w:cs="Calibri"/>
+                <w:lang w:eastAsia="it-IT"/>
+              </w:rPr>
+              <w:t>50) </w:t>
             </w:r>
           </w:p>
         </w:tc>
@@ -6170,12 +6887,30 @@
                 <w:lang w:eastAsia="it-IT"/>
               </w:rPr>
             </w:pPr>
-            <w:r>
-              <w:rPr>
-                <w:rFonts w:ascii="Calibri" w:eastAsia="Times New Roman" w:hAnsi="Calibri" w:cs="Calibri"/>
-                <w:lang w:eastAsia="it-IT"/>
-              </w:rPr>
-              <w:t>varchar(12) </w:t>
+            <w:proofErr w:type="spellStart"/>
+            <w:proofErr w:type="gramStart"/>
+            <w:r>
+              <w:rPr>
+                <w:rFonts w:ascii="Calibri" w:eastAsia="Times New Roman" w:hAnsi="Calibri" w:cs="Calibri"/>
+                <w:lang w:eastAsia="it-IT"/>
+              </w:rPr>
+              <w:t>varchar</w:t>
+            </w:r>
+            <w:proofErr w:type="spellEnd"/>
+            <w:r>
+              <w:rPr>
+                <w:rFonts w:ascii="Calibri" w:eastAsia="Times New Roman" w:hAnsi="Calibri" w:cs="Calibri"/>
+                <w:lang w:eastAsia="it-IT"/>
+              </w:rPr>
+              <w:t>(</w:t>
+            </w:r>
+            <w:proofErr w:type="gramEnd"/>
+            <w:r>
+              <w:rPr>
+                <w:rFonts w:ascii="Calibri" w:eastAsia="Times New Roman" w:hAnsi="Calibri" w:cs="Calibri"/>
+                <w:lang w:eastAsia="it-IT"/>
+              </w:rPr>
+              <w:t>12) </w:t>
             </w:r>
           </w:p>
         </w:tc>
@@ -6425,7 +7160,21 @@
                 <w:rFonts w:ascii="Calibri" w:eastAsia="Times New Roman" w:hAnsi="Calibri" w:cs="Calibri"/>
                 <w:lang w:eastAsia="it-IT"/>
               </w:rPr>
-              <w:t>Gestisce i pagamenti delle prenotazioni da parte dei tesserati.</w:t>
+              <w:t>Gestisce i pagamenti delle prenotazioni da parte dei tesserati</w:t>
+            </w:r>
+            <w:r>
+              <w:rPr>
+                <w:rFonts w:ascii="Calibri" w:eastAsia="Times New Roman" w:hAnsi="Calibri" w:cs="Calibri"/>
+                <w:lang w:eastAsia="it-IT"/>
+              </w:rPr>
+              <w:t xml:space="preserve"> e i compensi degli arbitri</w:t>
+            </w:r>
+            <w:r>
+              <w:rPr>
+                <w:rFonts w:ascii="Calibri" w:eastAsia="Times New Roman" w:hAnsi="Calibri" w:cs="Calibri"/>
+                <w:lang w:eastAsia="it-IT"/>
+              </w:rPr>
+              <w:t>.</w:t>
             </w:r>
           </w:p>
         </w:tc>
@@ -6582,12 +7331,21 @@
                 <w:lang w:eastAsia="it-IT"/>
               </w:rPr>
             </w:pPr>
-            <w:r>
-              <w:rPr>
-                <w:rFonts w:ascii="Calibri" w:eastAsia="Times New Roman" w:hAnsi="Calibri" w:cs="Calibri"/>
-                <w:lang w:eastAsia="it-IT"/>
-              </w:rPr>
-              <w:t>int </w:t>
+            <w:proofErr w:type="spellStart"/>
+            <w:r>
+              <w:rPr>
+                <w:rFonts w:ascii="Calibri" w:eastAsia="Times New Roman" w:hAnsi="Calibri" w:cs="Calibri"/>
+                <w:lang w:eastAsia="it-IT"/>
+              </w:rPr>
+              <w:t>int</w:t>
+            </w:r>
+            <w:proofErr w:type="spellEnd"/>
+            <w:r>
+              <w:rPr>
+                <w:rFonts w:ascii="Calibri" w:eastAsia="Times New Roman" w:hAnsi="Calibri" w:cs="Calibri"/>
+                <w:lang w:eastAsia="it-IT"/>
+              </w:rPr>
+              <w:t> </w:t>
             </w:r>
           </w:p>
         </w:tc>
@@ -6772,12 +7530,30 @@
                 <w:lang w:eastAsia="it-IT"/>
               </w:rPr>
             </w:pPr>
-            <w:r>
-              <w:rPr>
-                <w:rFonts w:ascii="Calibri" w:eastAsia="Times New Roman" w:hAnsi="Calibri" w:cs="Calibri"/>
-                <w:lang w:eastAsia="it-IT"/>
-              </w:rPr>
-              <w:t>varchar(255) </w:t>
+            <w:proofErr w:type="spellStart"/>
+            <w:proofErr w:type="gramStart"/>
+            <w:r>
+              <w:rPr>
+                <w:rFonts w:ascii="Calibri" w:eastAsia="Times New Roman" w:hAnsi="Calibri" w:cs="Calibri"/>
+                <w:lang w:eastAsia="it-IT"/>
+              </w:rPr>
+              <w:t>varchar</w:t>
+            </w:r>
+            <w:proofErr w:type="spellEnd"/>
+            <w:r>
+              <w:rPr>
+                <w:rFonts w:ascii="Calibri" w:eastAsia="Times New Roman" w:hAnsi="Calibri" w:cs="Calibri"/>
+                <w:lang w:eastAsia="it-IT"/>
+              </w:rPr>
+              <w:t>(</w:t>
+            </w:r>
+            <w:proofErr w:type="gramEnd"/>
+            <w:r>
+              <w:rPr>
+                <w:rFonts w:ascii="Calibri" w:eastAsia="Times New Roman" w:hAnsi="Calibri" w:cs="Calibri"/>
+                <w:lang w:eastAsia="it-IT"/>
+              </w:rPr>
+              <w:t>255) </w:t>
             </w:r>
           </w:p>
         </w:tc>
@@ -7108,6 +7884,7 @@
     <w:p>
       <w:pPr>
         <w:spacing w:after="0" w:line="240" w:lineRule="auto"/>
+        <w:jc w:val="both"/>
         <w:textAlignment w:val="baseline"/>
         <w:rPr>
           <w:rFonts w:ascii="Calibri" w:eastAsia="Times New Roman" w:hAnsi="Calibri" w:cs="Calibri"/>
@@ -7154,6 +7931,7 @@
         </w:numPr>
         <w:spacing w:after="0" w:line="240" w:lineRule="auto"/>
         <w:ind w:left="360" w:firstLine="0"/>
+        <w:jc w:val="both"/>
         <w:textAlignment w:val="baseline"/>
         <w:rPr>
           <w:rFonts w:ascii="Calibri" w:eastAsia="Times New Roman" w:hAnsi="Calibri" w:cs="Calibri"/>
@@ -7190,6 +7968,7 @@
         </w:numPr>
         <w:spacing w:after="120" w:line="240" w:lineRule="auto"/>
         <w:ind w:left="360" w:firstLine="0"/>
+        <w:jc w:val="both"/>
         <w:textAlignment w:val="baseline"/>
         <w:rPr>
           <w:rFonts w:ascii="Calibri" w:eastAsia="Times New Roman" w:hAnsi="Calibri" w:cs="Calibri"/>
@@ -7201,7 +7980,28 @@
           <w:rFonts w:ascii="Calibri" w:eastAsia="Times New Roman" w:hAnsi="Calibri" w:cs="Calibri"/>
           <w:lang w:eastAsia="it-IT"/>
         </w:rPr>
-        <w:t xml:space="preserve">Un tesserato deve essere iscritto ad almeno un’associazione </w:t>
+        <w:t xml:space="preserve">Un tesserato </w:t>
+      </w:r>
+      <w:r>
+        <w:rPr>
+          <w:rFonts w:ascii="Calibri" w:eastAsia="Times New Roman" w:hAnsi="Calibri" w:cs="Calibri"/>
+          <w:lang w:eastAsia="it-IT"/>
+        </w:rPr>
+        <w:t>è iscritto a una sola associazione</w:t>
+      </w:r>
+      <w:r>
+        <w:rPr>
+          <w:rFonts w:ascii="Calibri" w:eastAsia="Times New Roman" w:hAnsi="Calibri" w:cs="Calibri"/>
+          <w:lang w:eastAsia="it-IT"/>
+        </w:rPr>
+        <w:t xml:space="preserve"> tramite il suo tesserino (*)</w:t>
+      </w:r>
+      <w:r>
+        <w:rPr>
+          <w:rFonts w:ascii="Calibri" w:eastAsia="Times New Roman" w:hAnsi="Calibri" w:cs="Calibri"/>
+          <w:lang w:eastAsia="it-IT"/>
+        </w:rPr>
+        <w:t xml:space="preserve"> </w:t>
       </w:r>
       <w:r>
         <w:rPr>
@@ -7215,12 +8015,92 @@
           <w:rFonts w:ascii="Calibri" w:eastAsia="Times New Roman" w:hAnsi="Calibri" w:cs="Calibri"/>
           <w:lang w:eastAsia="it-IT"/>
         </w:rPr>
-        <w:t xml:space="preserve"> (1, N) </w:t>
+        <w:t xml:space="preserve"> (1, </w:t>
+      </w:r>
+      <w:r>
+        <w:rPr>
+          <w:rFonts w:ascii="Calibri" w:eastAsia="Times New Roman" w:hAnsi="Calibri" w:cs="Calibri"/>
+          <w:lang w:eastAsia="it-IT"/>
+        </w:rPr>
+        <w:t>1</w:t>
+      </w:r>
+      <w:r>
+        <w:rPr>
+          <w:rFonts w:ascii="Calibri" w:eastAsia="Times New Roman" w:hAnsi="Calibri" w:cs="Calibri"/>
+          <w:lang w:eastAsia="it-IT"/>
+        </w:rPr>
+        <w:t>) </w:t>
       </w:r>
     </w:p>
     <w:p>
       <w:pPr>
+        <w:spacing w:after="120" w:line="240" w:lineRule="auto"/>
+        <w:jc w:val="both"/>
+        <w:textAlignment w:val="baseline"/>
+        <w:rPr>
+          <w:rFonts w:ascii="Calibri" w:eastAsia="Times New Roman" w:hAnsi="Calibri" w:cs="Calibri"/>
+          <w:lang w:eastAsia="it-IT"/>
+        </w:rPr>
+      </w:pPr>
+      <w:r>
+        <w:rPr>
+          <w:rFonts w:ascii="Calibri" w:eastAsia="Times New Roman" w:hAnsi="Calibri" w:cs="Calibri"/>
+          <w:lang w:eastAsia="it-IT"/>
+        </w:rPr>
+        <w:t>(*) L’entità “</w:t>
+      </w:r>
+      <w:r>
+        <w:rPr>
+          <w:rFonts w:ascii="Calibri" w:eastAsia="Times New Roman" w:hAnsi="Calibri" w:cs="Calibri"/>
+          <w:u w:val="single"/>
+          <w:lang w:eastAsia="it-IT"/>
+        </w:rPr>
+        <w:t>Tesserato</w:t>
+      </w:r>
+      <w:r>
+        <w:rPr>
+          <w:rFonts w:ascii="Calibri" w:eastAsia="Times New Roman" w:hAnsi="Calibri" w:cs="Calibri"/>
+          <w:b/>
+          <w:bCs/>
+          <w:lang w:eastAsia="it-IT"/>
+        </w:rPr>
+        <w:t xml:space="preserve">” </w:t>
+      </w:r>
+      <w:r>
+        <w:rPr>
+          <w:rFonts w:ascii="Calibri" w:eastAsia="Times New Roman" w:hAnsi="Calibri" w:cs="Calibri"/>
+          <w:lang w:eastAsia="it-IT"/>
+        </w:rPr>
+        <w:t>è stata considerata come se rappresentasse un tesserino, quindi una persona può iscriversi a più associazioni ottenendo più tesserini.</w:t>
+      </w:r>
+      <w:r>
+        <w:rPr>
+          <w:rFonts w:ascii="Calibri" w:eastAsia="Times New Roman" w:hAnsi="Calibri" w:cs="Calibri"/>
+          <w:lang w:eastAsia="it-IT"/>
+        </w:rPr>
+        <w:t xml:space="preserve"> Questa scelta è dovuta al rispetto del modello multi-</w:t>
+      </w:r>
+      <w:proofErr w:type="spellStart"/>
+      <w:r>
+        <w:rPr>
+          <w:rFonts w:ascii="Calibri" w:eastAsia="Times New Roman" w:hAnsi="Calibri" w:cs="Calibri"/>
+          <w:lang w:eastAsia="it-IT"/>
+        </w:rPr>
+        <w:t>tenant</w:t>
+      </w:r>
+      <w:proofErr w:type="spellEnd"/>
+      <w:r>
+        <w:rPr>
+          <w:rFonts w:ascii="Calibri" w:eastAsia="Times New Roman" w:hAnsi="Calibri" w:cs="Calibri"/>
+          <w:lang w:eastAsia="it-IT"/>
+        </w:rPr>
+        <w:t xml:space="preserve"> e per facilitare un futuro inserimento delle anagrafiche.</w:t>
+      </w:r>
+    </w:p>
+    <w:p>
+      <w:pPr>
         <w:spacing w:after="0" w:line="240" w:lineRule="auto"/>
+        <w:jc w:val="both"/>
         <w:textAlignment w:val="baseline"/>
         <w:rPr>
           <w:rFonts w:ascii="Calibri" w:eastAsia="Times New Roman" w:hAnsi="Calibri" w:cs="Calibri"/>
@@ -7233,6 +8113,7 @@
           <w:u w:val="single"/>
           <w:lang w:eastAsia="it-IT"/>
         </w:rPr>
+        <w:lastRenderedPageBreak/>
         <w:t>Tesserato - Campo</w:t>
       </w:r>
       <w:r>
@@ -7267,6 +8148,7 @@
         </w:numPr>
         <w:spacing w:after="0" w:line="240" w:lineRule="auto"/>
         <w:ind w:left="360" w:firstLine="0"/>
+        <w:jc w:val="both"/>
         <w:textAlignment w:val="baseline"/>
         <w:rPr>
           <w:rFonts w:ascii="Calibri" w:eastAsia="Times New Roman" w:hAnsi="Calibri" w:cs="Calibri"/>
@@ -7310,6 +8192,7 @@
         </w:numPr>
         <w:spacing w:after="120" w:line="240" w:lineRule="auto"/>
         <w:ind w:left="360" w:firstLine="0"/>
+        <w:jc w:val="both"/>
         <w:textAlignment w:val="baseline"/>
         <w:rPr>
           <w:rFonts w:ascii="Calibri" w:eastAsia="Times New Roman" w:hAnsi="Calibri" w:cs="Calibri"/>
@@ -7348,6 +8231,7 @@
     <w:p>
       <w:pPr>
         <w:spacing w:after="0" w:line="240" w:lineRule="auto"/>
+        <w:jc w:val="both"/>
         <w:textAlignment w:val="baseline"/>
         <w:rPr>
           <w:rFonts w:ascii="Calibri" w:eastAsia="Times New Roman" w:hAnsi="Calibri" w:cs="Calibri"/>
@@ -7394,6 +8278,7 @@
         </w:numPr>
         <w:spacing w:after="0" w:line="240" w:lineRule="auto"/>
         <w:ind w:left="360" w:firstLine="0"/>
+        <w:jc w:val="both"/>
         <w:textAlignment w:val="baseline"/>
         <w:rPr>
           <w:rFonts w:ascii="Calibri" w:eastAsia="Times New Roman" w:hAnsi="Calibri" w:cs="Calibri"/>
@@ -7437,6 +8322,7 @@
         </w:numPr>
         <w:spacing w:after="120" w:line="240" w:lineRule="auto"/>
         <w:ind w:left="360" w:firstLine="0"/>
+        <w:jc w:val="both"/>
         <w:textAlignment w:val="baseline"/>
         <w:rPr>
           <w:rFonts w:ascii="Calibri" w:eastAsia="Times New Roman" w:hAnsi="Calibri" w:cs="Calibri"/>
@@ -7475,6 +8361,7 @@
     <w:p>
       <w:pPr>
         <w:spacing w:after="0" w:line="240" w:lineRule="auto"/>
+        <w:jc w:val="both"/>
         <w:textAlignment w:val="baseline"/>
         <w:rPr>
           <w:rFonts w:ascii="Calibri" w:eastAsia="Times New Roman" w:hAnsi="Calibri" w:cs="Calibri"/>
@@ -7529,6 +8416,7 @@
         </w:numPr>
         <w:spacing w:after="0" w:line="240" w:lineRule="auto"/>
         <w:ind w:left="360" w:firstLine="0"/>
+        <w:jc w:val="both"/>
         <w:textAlignment w:val="baseline"/>
         <w:rPr>
           <w:rFonts w:ascii="Calibri" w:eastAsia="Times New Roman" w:hAnsi="Calibri" w:cs="Calibri"/>
@@ -7572,6 +8460,7 @@
         </w:numPr>
         <w:spacing w:after="120" w:line="240" w:lineRule="auto"/>
         <w:ind w:left="360" w:firstLine="0"/>
+        <w:jc w:val="both"/>
         <w:textAlignment w:val="baseline"/>
         <w:rPr>
           <w:rFonts w:ascii="Calibri" w:eastAsia="Times New Roman" w:hAnsi="Calibri" w:cs="Calibri"/>
@@ -7610,6 +8499,7 @@
     <w:p>
       <w:pPr>
         <w:spacing w:after="120" w:line="240" w:lineRule="auto"/>
+        <w:jc w:val="both"/>
         <w:textAlignment w:val="baseline"/>
         <w:rPr>
           <w:rFonts w:ascii="Calibri" w:eastAsia="Times New Roman" w:hAnsi="Calibri" w:cs="Calibri"/>
@@ -7620,6 +8510,7 @@
     <w:p>
       <w:pPr>
         <w:spacing w:after="0" w:line="240" w:lineRule="auto"/>
+        <w:jc w:val="both"/>
         <w:textAlignment w:val="baseline"/>
         <w:rPr>
           <w:rFonts w:ascii="Calibri" w:eastAsia="Times New Roman" w:hAnsi="Calibri" w:cs="Calibri"/>
@@ -7632,7 +8523,6 @@
           <w:u w:val="single"/>
           <w:lang w:eastAsia="it-IT"/>
         </w:rPr>
-        <w:lastRenderedPageBreak/>
         <w:t>Sede - Associazione</w:t>
       </w:r>
       <w:r>
@@ -7667,6 +8557,7 @@
         </w:numPr>
         <w:spacing w:after="0" w:line="240" w:lineRule="auto"/>
         <w:ind w:left="360" w:firstLine="0"/>
+        <w:jc w:val="both"/>
         <w:textAlignment w:val="baseline"/>
         <w:rPr>
           <w:rFonts w:ascii="Calibri" w:eastAsia="Times New Roman" w:hAnsi="Calibri" w:cs="Calibri"/>
@@ -7703,6 +8594,7 @@
         </w:numPr>
         <w:spacing w:after="120" w:line="240" w:lineRule="auto"/>
         <w:ind w:left="360" w:firstLine="0"/>
+        <w:jc w:val="both"/>
         <w:textAlignment w:val="baseline"/>
         <w:rPr>
           <w:rFonts w:ascii="Calibri" w:eastAsia="Times New Roman" w:hAnsi="Calibri" w:cs="Calibri"/>
@@ -7734,6 +8626,7 @@
     <w:p>
       <w:pPr>
         <w:spacing w:after="0" w:line="240" w:lineRule="auto"/>
+        <w:jc w:val="both"/>
         <w:textAlignment w:val="baseline"/>
         <w:rPr>
           <w:rFonts w:ascii="Calibri" w:eastAsia="Times New Roman" w:hAnsi="Calibri" w:cs="Calibri"/>
@@ -7780,6 +8673,7 @@
         </w:numPr>
         <w:spacing w:after="0" w:line="240" w:lineRule="auto"/>
         <w:ind w:left="360" w:firstLine="0"/>
+        <w:jc w:val="both"/>
         <w:textAlignment w:val="baseline"/>
         <w:rPr>
           <w:rFonts w:ascii="Calibri" w:eastAsia="Times New Roman" w:hAnsi="Calibri" w:cs="Calibri"/>
@@ -7816,6 +8710,7 @@
         </w:numPr>
         <w:spacing w:after="120" w:line="240" w:lineRule="auto"/>
         <w:ind w:left="360" w:firstLine="0"/>
+        <w:jc w:val="both"/>
         <w:textAlignment w:val="baseline"/>
         <w:rPr>
           <w:rFonts w:ascii="Calibri" w:eastAsia="Times New Roman" w:hAnsi="Calibri" w:cs="Calibri"/>
@@ -7854,6 +8749,7 @@
     <w:p>
       <w:pPr>
         <w:spacing w:after="0" w:line="240" w:lineRule="auto"/>
+        <w:jc w:val="both"/>
         <w:textAlignment w:val="baseline"/>
         <w:rPr>
           <w:rFonts w:ascii="Calibri" w:eastAsia="Times New Roman" w:hAnsi="Calibri" w:cs="Calibri"/>
@@ -7900,6 +8796,7 @@
         </w:numPr>
         <w:spacing w:after="0" w:line="240" w:lineRule="auto"/>
         <w:ind w:left="360" w:firstLine="0"/>
+        <w:jc w:val="both"/>
         <w:textAlignment w:val="baseline"/>
         <w:rPr>
           <w:rFonts w:ascii="Calibri" w:eastAsia="Times New Roman" w:hAnsi="Calibri" w:cs="Calibri"/>
@@ -7950,6 +8847,7 @@
         </w:numPr>
         <w:spacing w:after="120" w:line="240" w:lineRule="auto"/>
         <w:ind w:left="360" w:firstLine="0"/>
+        <w:jc w:val="both"/>
         <w:textAlignment w:val="baseline"/>
         <w:rPr>
           <w:rFonts w:ascii="Calibri" w:eastAsia="Times New Roman" w:hAnsi="Calibri" w:cs="Calibri"/>
@@ -7988,6 +8886,7 @@
     <w:p>
       <w:pPr>
         <w:spacing w:after="0" w:line="240" w:lineRule="auto"/>
+        <w:jc w:val="both"/>
         <w:textAlignment w:val="baseline"/>
         <w:rPr>
           <w:rFonts w:ascii="Calibri" w:eastAsia="Times New Roman" w:hAnsi="Calibri" w:cs="Calibri"/>
@@ -8034,6 +8933,7 @@
         </w:numPr>
         <w:spacing w:after="0" w:line="240" w:lineRule="auto"/>
         <w:ind w:left="360" w:firstLine="0"/>
+        <w:jc w:val="both"/>
         <w:textAlignment w:val="baseline"/>
         <w:rPr>
           <w:rFonts w:ascii="Calibri" w:eastAsia="Times New Roman" w:hAnsi="Calibri" w:cs="Calibri"/>
@@ -8070,6 +8970,7 @@
         </w:numPr>
         <w:spacing w:after="120" w:line="240" w:lineRule="auto"/>
         <w:ind w:left="360" w:firstLine="0"/>
+        <w:jc w:val="both"/>
         <w:textAlignment w:val="baseline"/>
         <w:rPr>
           <w:rFonts w:ascii="Calibri" w:eastAsia="Times New Roman" w:hAnsi="Calibri" w:cs="Calibri"/>
@@ -8101,6 +9002,7 @@
     <w:p>
       <w:pPr>
         <w:spacing w:after="0" w:line="240" w:lineRule="auto"/>
+        <w:jc w:val="both"/>
         <w:textAlignment w:val="baseline"/>
         <w:rPr>
           <w:rFonts w:ascii="Calibri" w:eastAsia="Times New Roman" w:hAnsi="Calibri" w:cs="Calibri"/>
@@ -8164,6 +9066,7 @@
         </w:numPr>
         <w:spacing w:after="0" w:line="240" w:lineRule="auto"/>
         <w:ind w:left="360" w:firstLine="0"/>
+        <w:jc w:val="both"/>
         <w:textAlignment w:val="baseline"/>
         <w:rPr>
           <w:rFonts w:ascii="Calibri" w:eastAsia="Times New Roman" w:hAnsi="Calibri" w:cs="Calibri"/>
@@ -8221,6 +9124,7 @@
         </w:numPr>
         <w:spacing w:after="120" w:line="240" w:lineRule="auto"/>
         <w:ind w:left="360" w:firstLine="0"/>
+        <w:jc w:val="both"/>
         <w:textAlignment w:val="baseline"/>
         <w:rPr>
           <w:rFonts w:ascii="Calibri" w:eastAsia="Times New Roman" w:hAnsi="Calibri" w:cs="Calibri"/>
@@ -8273,6 +9177,7 @@
     <w:p>
       <w:pPr>
         <w:spacing w:after="0" w:line="240" w:lineRule="auto"/>
+        <w:jc w:val="both"/>
         <w:textAlignment w:val="baseline"/>
         <w:rPr>
           <w:rFonts w:ascii="Calibri" w:eastAsia="Times New Roman" w:hAnsi="Calibri" w:cs="Calibri"/>
@@ -8335,6 +9240,7 @@
         </w:numPr>
         <w:spacing w:after="0" w:line="240" w:lineRule="auto"/>
         <w:ind w:left="360" w:firstLine="0"/>
+        <w:jc w:val="both"/>
         <w:textAlignment w:val="baseline"/>
         <w:rPr>
           <w:rFonts w:ascii="Calibri" w:eastAsia="Times New Roman" w:hAnsi="Calibri" w:cs="Calibri"/>
@@ -8371,6 +9277,7 @@
         </w:numPr>
         <w:spacing w:after="0" w:line="240" w:lineRule="auto"/>
         <w:ind w:left="360" w:firstLine="0"/>
+        <w:jc w:val="both"/>
         <w:textAlignment w:val="baseline"/>
         <w:rPr>
           <w:rFonts w:ascii="Calibri" w:eastAsia="Times New Roman" w:hAnsi="Calibri" w:cs="Calibri"/>
@@ -8435,6 +9342,7 @@
         </w:numPr>
         <w:spacing w:after="120" w:line="240" w:lineRule="auto"/>
         <w:ind w:left="360" w:firstLine="0"/>
+        <w:jc w:val="both"/>
         <w:textAlignment w:val="baseline"/>
         <w:rPr>
           <w:rFonts w:ascii="Calibri" w:eastAsia="Times New Roman" w:hAnsi="Calibri" w:cs="Calibri"/>
@@ -8515,6 +9423,7 @@
     <w:p>
       <w:pPr>
         <w:spacing w:after="0" w:line="240" w:lineRule="auto"/>
+        <w:jc w:val="both"/>
         <w:textAlignment w:val="baseline"/>
         <w:rPr>
           <w:rFonts w:ascii="Calibri" w:eastAsia="Times New Roman" w:hAnsi="Calibri" w:cs="Calibri"/>
@@ -8577,6 +9486,7 @@
         </w:numPr>
         <w:spacing w:after="0" w:line="240" w:lineRule="auto"/>
         <w:ind w:left="360" w:firstLine="0"/>
+        <w:jc w:val="both"/>
         <w:textAlignment w:val="baseline"/>
         <w:rPr>
           <w:rFonts w:ascii="Calibri" w:eastAsia="Times New Roman" w:hAnsi="Calibri" w:cs="Calibri"/>
@@ -8613,6 +9523,7 @@
         </w:numPr>
         <w:spacing w:after="0" w:line="240" w:lineRule="auto"/>
         <w:ind w:left="360" w:firstLine="0"/>
+        <w:jc w:val="both"/>
         <w:textAlignment w:val="baseline"/>
         <w:rPr>
           <w:rFonts w:ascii="Calibri" w:eastAsia="Times New Roman" w:hAnsi="Calibri" w:cs="Calibri"/>
@@ -8684,6 +9595,7 @@
         </w:numPr>
         <w:spacing w:after="120" w:line="240" w:lineRule="auto"/>
         <w:ind w:left="360" w:firstLine="0"/>
+        <w:jc w:val="both"/>
         <w:textAlignment w:val="baseline"/>
         <w:rPr>
           <w:rFonts w:ascii="Calibri" w:eastAsia="Times New Roman" w:hAnsi="Calibri" w:cs="Calibri"/>
@@ -8729,6 +9641,7 @@
     <w:p>
       <w:pPr>
         <w:spacing w:after="0" w:line="240" w:lineRule="auto"/>
+        <w:jc w:val="both"/>
         <w:textAlignment w:val="baseline"/>
         <w:rPr>
           <w:rFonts w:ascii="Calibri" w:eastAsia="Times New Roman" w:hAnsi="Calibri" w:cs="Calibri"/>
@@ -8791,6 +9704,7 @@
         </w:numPr>
         <w:spacing w:after="0" w:line="240" w:lineRule="auto"/>
         <w:ind w:left="360" w:firstLine="0"/>
+        <w:jc w:val="both"/>
         <w:textAlignment w:val="baseline"/>
         <w:rPr>
           <w:rFonts w:ascii="Calibri" w:eastAsia="Times New Roman" w:hAnsi="Calibri" w:cs="Calibri"/>
@@ -8841,6 +9755,7 @@
         </w:numPr>
         <w:spacing w:after="0" w:line="240" w:lineRule="auto"/>
         <w:ind w:left="360" w:firstLine="0"/>
+        <w:jc w:val="both"/>
         <w:textAlignment w:val="baseline"/>
         <w:rPr>
           <w:rFonts w:ascii="Calibri" w:eastAsia="Times New Roman" w:hAnsi="Calibri" w:cs="Calibri"/>
@@ -8884,6 +9799,7 @@
         </w:numPr>
         <w:spacing w:after="120" w:line="240" w:lineRule="auto"/>
         <w:ind w:left="360" w:firstLine="0"/>
+        <w:jc w:val="both"/>
         <w:textAlignment w:val="baseline"/>
         <w:rPr>
           <w:rFonts w:ascii="Calibri" w:eastAsia="Times New Roman" w:hAnsi="Calibri" w:cs="Calibri"/>
@@ -8929,6 +9845,7 @@
     <w:p>
       <w:pPr>
         <w:spacing w:after="0" w:line="240" w:lineRule="auto"/>
+        <w:jc w:val="both"/>
         <w:textAlignment w:val="baseline"/>
         <w:rPr>
           <w:rFonts w:ascii="Calibri" w:eastAsia="Times New Roman" w:hAnsi="Calibri" w:cs="Calibri"/>
@@ -8991,6 +9908,7 @@
         </w:numPr>
         <w:spacing w:after="0" w:line="240" w:lineRule="auto"/>
         <w:ind w:left="360" w:firstLine="0"/>
+        <w:jc w:val="both"/>
         <w:textAlignment w:val="baseline"/>
         <w:rPr>
           <w:rFonts w:ascii="Calibri" w:eastAsia="Times New Roman" w:hAnsi="Calibri" w:cs="Calibri"/>
@@ -9055,6 +9973,7 @@
         </w:numPr>
         <w:spacing w:after="0" w:line="240" w:lineRule="auto"/>
         <w:ind w:left="360" w:firstLine="0"/>
+        <w:jc w:val="both"/>
         <w:textAlignment w:val="baseline"/>
         <w:rPr>
           <w:rFonts w:ascii="Calibri" w:eastAsia="Times New Roman" w:hAnsi="Calibri" w:cs="Calibri"/>
@@ -9112,6 +10031,7 @@
         </w:numPr>
         <w:spacing w:after="0" w:line="240" w:lineRule="auto"/>
         <w:ind w:left="360" w:firstLine="0"/>
+        <w:jc w:val="both"/>
         <w:textAlignment w:val="baseline"/>
         <w:rPr>
           <w:rFonts w:ascii="Calibri" w:eastAsia="Times New Roman" w:hAnsi="Calibri" w:cs="Calibri"/>
@@ -9132,8 +10052,6 @@
         </w:rPr>
         <w:t xml:space="preserve"> stipendi</w:t>
       </w:r>
-      <w:bookmarkStart w:id="4" w:name="_GoBack"/>
-      <w:bookmarkEnd w:id="4"/>
       <w:r>
         <w:rPr>
           <w:rFonts w:ascii="Calibri" w:eastAsia="Times New Roman" w:hAnsi="Calibri" w:cs="Calibri"/>
@@ -9203,60 +10121,275 @@
       <w:pPr>
         <w:pStyle w:val="Titolo1"/>
       </w:pPr>
-      <w:bookmarkStart w:id="5" w:name="_Toc59990921"/>
-      <w:r>
+      <w:bookmarkStart w:id="4" w:name="_Toc60604037"/>
+      <w:r>
+        <w:lastRenderedPageBreak/>
         <w:t>4 – Progettazione logica</w:t>
+      </w:r>
+      <w:bookmarkEnd w:id="4"/>
+    </w:p>
+    <w:p>
+      <w:pPr>
+        <w:pStyle w:val="Titolo2"/>
+      </w:pPr>
+      <w:bookmarkStart w:id="5" w:name="_Toc60604038"/>
+      <w:r>
+        <w:t>4.1 Ristrutturazione</w:t>
+      </w:r>
+      <w:r>
+        <w:t xml:space="preserve"> dello schema</w:t>
       </w:r>
       <w:bookmarkEnd w:id="5"/>
     </w:p>
     <w:p>
       <w:pPr>
-        <w:pStyle w:val="Titolo2"/>
-      </w:pPr>
-      <w:bookmarkStart w:id="6" w:name="_Toc59990922"/>
-      <w:r>
-        <w:t>4.1 Ristrutturazione</w:t>
+        <w:pStyle w:val="Titolo3"/>
+      </w:pPr>
+      <w:bookmarkStart w:id="6" w:name="_Toc60604039"/>
+      <w:r>
+        <w:t>4.1.1 Analisi delle ridondanze</w:t>
       </w:r>
       <w:bookmarkEnd w:id="6"/>
-      <w:r>
-        <w:t xml:space="preserve"> dello schema</w:t>
-      </w:r>
     </w:p>
     <w:p>
       <w:pPr>
-        <w:pStyle w:val="Titolo3"/>
-      </w:pPr>
-      <w:r>
-        <w:t>4.1.1 Analisi delle ridondanze</w:t>
+        <w:pStyle w:val="Sottotitolo"/>
+        <w:spacing w:before="120"/>
+        <w:rPr>
+          <w:sz w:val="26"/>
+          <w:szCs w:val="26"/>
+        </w:rPr>
+      </w:pPr>
+      <w:r>
+        <w:rPr>
+          <w:sz w:val="26"/>
+          <w:szCs w:val="26"/>
+        </w:rPr>
+        <w:t>Tipologia Campo</w:t>
       </w:r>
     </w:p>
-    <w:p/>
-    <w:p/>
-    <w:p/>
-    <w:p/>
-    <w:p/>
-    <w:p/>
-    <w:p/>
+    <w:p>
+      <w:pPr>
+        <w:spacing w:after="0"/>
+        <w:jc w:val="both"/>
+      </w:pPr>
+      <w:r>
+        <w:t xml:space="preserve">Ad ogni campo sportivo vengono associati delle specifiche relative a sport di riferimento, lunghezza, larghezza e tipo di terreno. Tuttavia, i campi sportivi, nella maggior parte dei casi, rispettano le misure indicate dalle federazioni competenti (FIBA, </w:t>
+      </w:r>
+      <w:r>
+        <w:t>FIPAV</w:t>
+      </w:r>
+      <w:r>
+        <w:t xml:space="preserve">, </w:t>
+      </w:r>
+      <w:proofErr w:type="spellStart"/>
+      <w:r>
+        <w:t>ecc</w:t>
+      </w:r>
+      <w:proofErr w:type="spellEnd"/>
+      <w:r>
+        <w:t>)</w:t>
+      </w:r>
+      <w:r>
+        <w:t>, per lo svolgimento di attività sportive agonistiche e dilettantistiche.</w:t>
+      </w:r>
+      <w:r>
+        <w:t xml:space="preserve"> Quindi indicare questi attributi all’interno dell’entità “</w:t>
+      </w:r>
+      <w:r>
+        <w:rPr>
+          <w:b/>
+          <w:bCs/>
+        </w:rPr>
+        <w:t>Campo</w:t>
+      </w:r>
+      <w:r>
+        <w:t>”</w:t>
+      </w:r>
+      <w:r>
+        <w:t xml:space="preserve"> porterebbe sicuramente a grandi ridondanze dovute alla ripetizione delle misure (in molti casi identiche) e alla ripetizione dell’attributo sport per ogni campo registrato.</w:t>
+      </w:r>
+    </w:p>
+    <w:p>
+      <w:pPr>
+        <w:spacing w:after="0"/>
+        <w:jc w:val="both"/>
+      </w:pPr>
+      <w:r>
+        <w:t>Nei regolamenti stessi, si fa riferimento alla possibilità per un campo di avere dimensioni ridotte da quelle dichiarate, dovut</w:t>
+      </w:r>
+      <w:r>
+        <w:t>e</w:t>
+      </w:r>
+      <w:r>
+        <w:t xml:space="preserve"> a vincoli fisici e non aggirabili.</w:t>
+      </w:r>
+    </w:p>
+    <w:p>
+      <w:pPr>
+        <w:jc w:val="both"/>
+      </w:pPr>
+      <w:r>
+        <w:t xml:space="preserve">Vista la presenza di casi di questo tipo si è pensato di </w:t>
+      </w:r>
+      <w:r>
+        <w:t>risolvere lasciando completa libertà alle associazioni, saranno quindi quest’ultime a registrare le misure dei campi a loro disposizione, indicando lo sport di riferimento e il tipo di terreno che presentano. Verrà quindi creata comunque un’ulteriore entità “</w:t>
+      </w:r>
+      <w:r>
+        <w:rPr>
+          <w:b/>
+          <w:bCs/>
+        </w:rPr>
+        <w:t>Tipologia Campo</w:t>
+      </w:r>
+      <w:r>
+        <w:t>”, in relazione con “Associazioni”.</w:t>
+      </w:r>
+    </w:p>
+    <w:p>
+      <w:pPr>
+        <w:pStyle w:val="Sottotitolo"/>
+        <w:rPr>
+          <w:sz w:val="26"/>
+          <w:szCs w:val="26"/>
+        </w:rPr>
+      </w:pPr>
+      <w:r>
+        <w:rPr>
+          <w:sz w:val="26"/>
+          <w:szCs w:val="26"/>
+        </w:rPr>
+        <w:t>Sede</w:t>
+      </w:r>
+      <w:r>
+        <w:rPr>
+          <w:sz w:val="26"/>
+          <w:szCs w:val="26"/>
+        </w:rPr>
+        <w:t xml:space="preserve"> –</w:t>
+      </w:r>
+      <w:r>
+        <w:rPr>
+          <w:sz w:val="26"/>
+          <w:szCs w:val="26"/>
+        </w:rPr>
+        <w:t xml:space="preserve"> Città</w:t>
+      </w:r>
+    </w:p>
+    <w:p>
+      <w:pPr>
+        <w:jc w:val="both"/>
+      </w:pPr>
+      <w:r>
+        <w:t>La “Sede” svolge un ruolo abbastanza rilevante nella struttura della base di dati e in particolare nel contesto in cui verrà utilizzata. Infatti, la previsione è che verrà molto utilizzata dagli utenti per il filtraggio e l’individuazione delle sedi di interesse. La soluzione scelta, quindi, è quella di gestirla in modo più robusto creando l’entità “</w:t>
+      </w:r>
+      <w:r>
+        <w:rPr>
+          <w:b/>
+          <w:bCs/>
+        </w:rPr>
+        <w:t>Città</w:t>
+      </w:r>
+      <w:r>
+        <w:t>” in cui sono registrati tutti i principali comuni italiani.</w:t>
+      </w:r>
+    </w:p>
+    <w:p>
+      <w:pPr>
+        <w:pStyle w:val="Sottotitolo"/>
+        <w:rPr>
+          <w:sz w:val="26"/>
+          <w:szCs w:val="26"/>
+        </w:rPr>
+      </w:pPr>
+      <w:r>
+        <w:rPr>
+          <w:sz w:val="26"/>
+          <w:szCs w:val="26"/>
+        </w:rPr>
+        <w:t>Dipendente – Pagamenti</w:t>
+      </w:r>
+    </w:p>
+    <w:p>
+      <w:pPr>
+        <w:spacing w:after="0"/>
+        <w:jc w:val="both"/>
+      </w:pPr>
+      <w:r>
+        <w:t>Il vincolo relativo ai compiti svolti da ogni dipendente di un’associazione</w:t>
+      </w:r>
+      <w:r>
+        <w:t xml:space="preserve"> e di cui è incaricato, non può essere controllato dalla base di dati, sarà gestito quindi dal lato software tramite una corretta impostazione dei privilegi e l’uso dell’entità grado (vedi sezione 4.1.3).</w:t>
+      </w:r>
+    </w:p>
+    <w:p>
+      <w:pPr>
+        <w:jc w:val="both"/>
+      </w:pPr>
+      <w:r>
+        <w:t xml:space="preserve">Per questo motivo, le relazioni </w:t>
+      </w:r>
+      <w:r>
+        <w:rPr>
+          <w:b/>
+          <w:bCs/>
+        </w:rPr>
+        <w:t>storno</w:t>
+      </w:r>
+      <w:r>
+        <w:t xml:space="preserve">, </w:t>
+      </w:r>
+      <w:r>
+        <w:rPr>
+          <w:b/>
+          <w:bCs/>
+        </w:rPr>
+        <w:t>ricevere</w:t>
+      </w:r>
+      <w:r>
+        <w:t xml:space="preserve">, </w:t>
+      </w:r>
+      <w:r>
+        <w:rPr>
+          <w:b/>
+          <w:bCs/>
+        </w:rPr>
+        <w:t xml:space="preserve">tariffa </w:t>
+      </w:r>
+      <w:r>
+        <w:t xml:space="preserve">e </w:t>
+      </w:r>
+      <w:r>
+        <w:rPr>
+          <w:b/>
+          <w:bCs/>
+        </w:rPr>
+        <w:t xml:space="preserve">compenso </w:t>
+      </w:r>
+      <w:r>
+        <w:t>non hanno più motivo di essere ternarie, visto che il tracciamento del dipendente che ha svolto l’operazione è ottenibile tramite la relazione “</w:t>
+      </w:r>
+      <w:r>
+        <w:rPr>
+          <w:b/>
+          <w:bCs/>
+        </w:rPr>
+        <w:t>Gestione</w:t>
+      </w:r>
+      <w:r>
+        <w:t>”.</w:t>
+      </w:r>
+    </w:p>
     <w:p>
       <w:pPr>
         <w:pStyle w:val="Titolo3"/>
         <w:spacing w:line="360" w:lineRule="auto"/>
       </w:pPr>
-      <w:r>
-        <w:t xml:space="preserve">4.1.2 Eliminazione delle generalizzazioni ( </w:t>
-      </w:r>
-      <w:r>
-        <w:sym w:font="Wingdings" w:char="F0DF"/>
-      </w:r>
-      <w:r>
-        <w:t xml:space="preserve"> generalizzazione totale, </w:t>
-      </w:r>
-      <w:r>
-        <w:sym w:font="Wingdings" w:char="F0DF"/>
-      </w:r>
-      <w:r>
-        <w:t xml:space="preserve"> generalizzazione parziale)</w:t>
-      </w:r>
+      <w:bookmarkStart w:id="7" w:name="_Toc60604040"/>
+      <w:r>
+        <w:t>4.1.2 Eliminazione delle generalizzazioni</w:t>
+      </w:r>
+      <w:bookmarkEnd w:id="7"/>
     </w:p>
     <w:tbl>
       <w:tblPr>
@@ -9430,17 +10563,126 @@
               <w:jc w:val="both"/>
             </w:pPr>
             <w:r>
-              <w:t xml:space="preserve">Le tre entità vengono </w:t>
+              <w:t>Le</w:t>
+            </w:r>
+            <w:r>
+              <w:t xml:space="preserve"> tre entità </w:t>
+            </w:r>
+            <w:r>
+              <w:t xml:space="preserve">figlie </w:t>
+            </w:r>
+            <w:r>
+              <w:t xml:space="preserve">vengono </w:t>
             </w:r>
             <w:r>
               <w:rPr>
                 <w:b/>
                 <w:bCs/>
               </w:rPr>
-              <w:t>separate</w:t>
-            </w:r>
-            <w:r>
-              <w:t xml:space="preserve"> dal padre (sostituzione delle generalizzazioni con associazioni), quindi avremo quattro entità. Questo per facilitare il riconoscimento l’entità di appartenenza del soggetto del pagamento.</w:t>
+              <w:t>collegate</w:t>
+            </w:r>
+            <w:r>
+              <w:t xml:space="preserve"> </w:t>
+            </w:r>
+            <w:r>
+              <w:t>a</w:t>
+            </w:r>
+            <w:r>
+              <w:t xml:space="preserve">l padre (sostituzione delle generalizzazioni con </w:t>
+            </w:r>
+            <w:r>
+              <w:t>relative relazioni</w:t>
+            </w:r>
+            <w:r>
+              <w:t xml:space="preserve">), quindi avremo quattro entità. Questo </w:t>
+            </w:r>
+            <w:r>
+              <w:t>permette di</w:t>
+            </w:r>
+            <w:r>
+              <w:t xml:space="preserve"> facilitare il riconoscimento </w:t>
+            </w:r>
+            <w:r>
+              <w:t>del</w:t>
+            </w:r>
+            <w:r>
+              <w:t>l’entità</w:t>
+            </w:r>
+            <w:r>
+              <w:t xml:space="preserve"> </w:t>
+            </w:r>
+            <w:r>
+              <w:t xml:space="preserve">del </w:t>
+            </w:r>
+            <w:r>
+              <w:rPr>
+                <w:b/>
+                <w:bCs/>
+              </w:rPr>
+              <w:t>soggetto del pagamento</w:t>
+            </w:r>
+            <w:r>
+              <w:t xml:space="preserve"> (tesserato, dipendente, fornitore)</w:t>
+            </w:r>
+            <w:r>
+              <w:t>.</w:t>
+            </w:r>
+          </w:p>
+          <w:p>
+            <w:pPr>
+              <w:jc w:val="both"/>
+            </w:pPr>
+            <w:r>
+              <w:t xml:space="preserve">Dentro l’entità “Fatture” vengono accorpati i pagamenti di tutti i tesserati, sia relativi al compenso degli arbitri, sia quelli delle prenotazioni dei campi (o altre spese generiche, come ad esempio </w:t>
+            </w:r>
+            <w:r>
+              <w:lastRenderedPageBreak/>
+              <w:t>l’acquisto di gadget</w:t>
+            </w:r>
+            <w:r>
+              <w:t xml:space="preserve"> da parte di un tesserato</w:t>
+            </w:r>
+            <w:r>
+              <w:t>), visto che individuano sempre come soggetto un tesserato.</w:t>
+            </w:r>
+            <w:r>
+              <w:t xml:space="preserve"> </w:t>
+            </w:r>
+            <w:r>
+              <w:t xml:space="preserve">Per poter tenere traccia dei motivi dovuti alle diverse transazioni abbiamo aggiunto un campo “descrizione”. </w:t>
+            </w:r>
+          </w:p>
+          <w:p>
+            <w:pPr>
+              <w:jc w:val="both"/>
+            </w:pPr>
+            <w:r>
+              <w:t>Lo s</w:t>
+            </w:r>
+            <w:r>
+              <w:t>t</w:t>
+            </w:r>
+            <w:r>
+              <w:t>esso campo è stato utilizzato anche per l’</w:t>
+            </w:r>
+            <w:r>
+              <w:t xml:space="preserve">”Esborso”, in cui è </w:t>
+            </w:r>
+            <w:proofErr w:type="gramStart"/>
+            <w:r>
+              <w:t>possibile ad esempio</w:t>
+            </w:r>
+            <w:proofErr w:type="gramEnd"/>
+            <w:r>
+              <w:t xml:space="preserve"> indicare che tipo di attrezzatura è stata acquistata da un responsabile.</w:t>
+            </w:r>
+          </w:p>
+          <w:p>
+            <w:pPr>
+              <w:jc w:val="both"/>
+            </w:pPr>
+            <w:r>
+              <w:t>L’importo di ogni pagamento rimane fedele al principio di “entrata-uscita” che si contraddistingue dal segno del campo. In questo modo è possibile anche distinguere i compensi relativi agli arbitri e tutte le entrate provenienti dai tesserati.</w:t>
             </w:r>
           </w:p>
         </w:tc>
@@ -9479,10 +10721,22 @@
                 <w:b/>
                 <w:bCs/>
               </w:rPr>
-              <w:t>P-E</w:t>
-            </w:r>
-            <w:r>
-              <w:t>“ (“Esborso”) e “</w:t>
+              <w:t>P-</w:t>
+            </w:r>
+            <w:proofErr w:type="gramStart"/>
+            <w:r>
+              <w:rPr>
+                <w:b/>
+                <w:bCs/>
+              </w:rPr>
+              <w:t>E</w:t>
+            </w:r>
+            <w:r>
+              <w:t>“ (</w:t>
+            </w:r>
+            <w:proofErr w:type="gramEnd"/>
+            <w:r>
+              <w:t>“Esborso”) e “</w:t>
             </w:r>
             <w:r>
               <w:rPr>
@@ -9515,7 +10769,13 @@
               <w:sym w:font="Wingdings" w:char="F0E0"/>
             </w:r>
             <w:r>
-              <w:t xml:space="preserve"> (0, N)</w:t>
+              <w:t xml:space="preserve"> (0, </w:t>
+            </w:r>
+            <w:r>
+              <w:t>1</w:t>
+            </w:r>
+            <w:r>
+              <w:t>)</w:t>
             </w:r>
           </w:p>
           <w:p>
@@ -9529,7 +10789,13 @@
               <w:jc w:val="both"/>
             </w:pPr>
             <w:r>
-              <w:t xml:space="preserve">Un P-* appartiene a uno e un solo pagamento </w:t>
+              <w:t xml:space="preserve">Un P-* </w:t>
+            </w:r>
+            <w:r>
+              <w:t xml:space="preserve">identifica </w:t>
+            </w:r>
+            <w:r>
+              <w:t xml:space="preserve">uno e un solo pagamento </w:t>
             </w:r>
             <w:r>
               <w:sym w:font="Wingdings" w:char="F0E0"/>
@@ -9547,6 +10813,7 @@
         <w:pStyle w:val="Titolo3"/>
         <w:spacing w:after="120"/>
       </w:pPr>
+      <w:bookmarkStart w:id="8" w:name="_Toc60604041"/>
       <w:r>
         <w:t>4.1.</w:t>
       </w:r>
@@ -9556,8 +10823,33 @@
       <w:r>
         <w:t>Relazioni</w:t>
       </w:r>
+      <w:bookmarkEnd w:id="8"/>
     </w:p>
     <w:p>
+      <w:pPr>
+        <w:pStyle w:val="Titolo4"/>
+        <w:spacing w:after="120"/>
+        <w:rPr>
+          <w:i w:val="0"/>
+          <w:iCs w:val="0"/>
+        </w:rPr>
+      </w:pPr>
+      <w:r>
+        <w:rPr>
+          <w:i w:val="0"/>
+          <w:iCs w:val="0"/>
+        </w:rPr>
+        <w:t>Città</w:t>
+      </w:r>
+      <w:r>
+        <w:rPr>
+          <w:i w:val="0"/>
+          <w:iCs w:val="0"/>
+        </w:rPr>
+        <w:t xml:space="preserve"> e Indirizzo</w:t>
+      </w:r>
+    </w:p>
+    <w:p>
       <w:r>
         <w:t xml:space="preserve">Come abbiamo analizzato precedentemente, </w:t>
       </w:r>
@@ -9615,11 +10907,6 @@
       <w:r>
         <w:t>”:</w:t>
       </w:r>
-    </w:p>
-    <w:p>
-      <w:pPr>
-        <w:spacing w:after="0"/>
-      </w:pPr>
     </w:p>
     <w:p>
       <w:pPr>
@@ -9654,7 +10941,19 @@
         </w:numPr>
       </w:pPr>
       <w:r>
-        <w:t xml:space="preserve">Una sede apparterrà ad una e una sola città </w:t>
+        <w:t xml:space="preserve">Una sede </w:t>
+      </w:r>
+      <w:r>
+        <w:t>si trova</w:t>
+      </w:r>
+      <w:r>
+        <w:t xml:space="preserve"> </w:t>
+      </w:r>
+      <w:r>
+        <w:t xml:space="preserve">in </w:t>
+      </w:r>
+      <w:r>
+        <w:t xml:space="preserve">una sola città </w:t>
       </w:r>
       <w:r>
         <w:sym w:font="Wingdings" w:char="F0E0"/>
@@ -9675,11 +10974,41 @@
         <w:t>indirizzo</w:t>
       </w:r>
       <w:r>
-        <w:t>” invece verrà semplicemente scomposto nei sotto-attributi “via” e “codice civico”, dato che le ridondanze sono minime.</w:t>
+        <w:t>” invece verrà semplicemente scomposto nei sotto-attributi “via” e “codice civico”, dato che le ridondanze sono minime</w:t>
+      </w:r>
+      <w:r>
+        <w:t xml:space="preserve"> e verrà quindi accorpato in “Sede”</w:t>
+      </w:r>
+      <w:r>
+        <w:t>.</w:t>
       </w:r>
     </w:p>
     <w:p>
       <w:pPr>
+        <w:pStyle w:val="Titolo4"/>
+        <w:spacing w:after="120"/>
+        <w:rPr>
+          <w:i w:val="0"/>
+          <w:iCs w:val="0"/>
+        </w:rPr>
+      </w:pPr>
+      <w:r>
+        <w:rPr>
+          <w:i w:val="0"/>
+          <w:iCs w:val="0"/>
+        </w:rPr>
+        <w:t>Tipologia</w:t>
+      </w:r>
+      <w:r>
+        <w:rPr>
+          <w:i w:val="0"/>
+          <w:iCs w:val="0"/>
+        </w:rPr>
+        <w:t xml:space="preserve"> Campo</w:t>
+      </w:r>
+    </w:p>
+    <w:p>
+      <w:pPr>
         <w:spacing w:after="0"/>
       </w:pPr>
       <w:r>
@@ -9703,7 +11032,15 @@
         <w:t>entità</w:t>
       </w:r>
       <w:r>
-        <w:t xml:space="preserve"> sempre per eliminare le ridondanze. Erediterà</w:t>
+        <w:t xml:space="preserve">. </w:t>
+      </w:r>
+    </w:p>
+    <w:p>
+      <w:pPr>
+        <w:spacing w:after="0"/>
+      </w:pPr>
+      <w:r>
+        <w:t>Erediterà</w:t>
       </w:r>
       <w:r>
         <w:t xml:space="preserve"> gli attributi “terreno”, “sport”, “lunghezza” e “larghezza”.</w:t>
@@ -9762,18 +11099,232 @@
         <w:t xml:space="preserve"> (0, N)</w:t>
       </w:r>
     </w:p>
-    <w:p/>
+    <w:p>
+      <w:pPr>
+        <w:spacing w:after="0"/>
+        <w:rPr>
+          <w:b/>
+          <w:bCs/>
+        </w:rPr>
+      </w:pPr>
+    </w:p>
+    <w:p>
+      <w:pPr>
+        <w:spacing w:after="0"/>
+        <w:rPr>
+          <w:b/>
+          <w:bCs/>
+        </w:rPr>
+      </w:pPr>
+      <w:r>
+        <w:rPr>
+          <w:b/>
+          <w:bCs/>
+        </w:rPr>
+        <w:t>Registrazione**</w:t>
+      </w:r>
+    </w:p>
+    <w:p>
+      <w:pPr>
+        <w:spacing w:after="0"/>
+      </w:pPr>
+    </w:p>
+    <w:p>
+      <w:pPr>
+        <w:pStyle w:val="Titolo4"/>
+        <w:spacing w:after="120"/>
+        <w:rPr>
+          <w:i w:val="0"/>
+          <w:iCs w:val="0"/>
+        </w:rPr>
+      </w:pPr>
+      <w:r>
+        <w:rPr>
+          <w:i w:val="0"/>
+          <w:iCs w:val="0"/>
+        </w:rPr>
+        <w:t>Grado</w:t>
+      </w:r>
+    </w:p>
+    <w:p>
+      <w:pPr>
+        <w:spacing w:after="0"/>
+        <w:jc w:val="both"/>
+      </w:pPr>
+      <w:r>
+        <w:t xml:space="preserve">Per specificare il </w:t>
+      </w:r>
+      <w:r>
+        <w:t>ruolo</w:t>
+      </w:r>
+      <w:r>
+        <w:t xml:space="preserve"> di un dipendente si è optato per la scelta di utilizzare una nuova entità</w:t>
+      </w:r>
+      <w:r>
+        <w:t xml:space="preserve">, con un relativo grado indicato da un valore intero, </w:t>
+      </w:r>
+      <w:r>
+        <w:t xml:space="preserve">che </w:t>
+      </w:r>
+      <w:r>
+        <w:t>permette una gestione più flessibile dei privilegi sul portale usato dai dipendenti (un dipendente non potrà apportare modifiche al profilo di un suo superiore o suo pari).</w:t>
+      </w:r>
+    </w:p>
+    <w:p>
+      <w:pPr>
+        <w:spacing w:after="0"/>
+        <w:jc w:val="both"/>
+      </w:pPr>
+      <w:r>
+        <w:t>Inoltre, è una soluzione scalabile</w:t>
+      </w:r>
+      <w:r>
+        <w:t xml:space="preserve"> e robusta</w:t>
+      </w:r>
+      <w:r>
+        <w:t xml:space="preserve"> </w:t>
+      </w:r>
+      <w:r>
+        <w:t>rispetto a nuovi ruoli</w:t>
+      </w:r>
+      <w:r>
+        <w:t>, infatti</w:t>
+      </w:r>
+      <w:r>
+        <w:t xml:space="preserve"> basterà</w:t>
+      </w:r>
+      <w:r>
+        <w:t xml:space="preserve"> indicare la descrizione e il relativo grado nella gerarchia.</w:t>
+      </w:r>
+    </w:p>
+    <w:p>
+      <w:pPr>
+        <w:spacing w:after="0"/>
+        <w:jc w:val="both"/>
+      </w:pPr>
+      <w:r>
+        <w:t>Tra “Dipendente” e “Grado” si crea la relazione “</w:t>
+      </w:r>
+      <w:r>
+        <w:rPr>
+          <w:b/>
+          <w:bCs/>
+        </w:rPr>
+        <w:t>Ruolo</w:t>
+      </w:r>
+      <w:r>
+        <w:t>”:</w:t>
+      </w:r>
+    </w:p>
+    <w:p>
+      <w:pPr>
+        <w:pStyle w:val="Paragrafoelenco"/>
+        <w:numPr>
+          <w:ilvl w:val="0"/>
+          <w:numId w:val="41"/>
+        </w:numPr>
+      </w:pPr>
+      <w:r>
+        <w:t xml:space="preserve">Un </w:t>
+      </w:r>
+      <w:r>
+        <w:t>dipendente</w:t>
+      </w:r>
+      <w:r>
+        <w:t xml:space="preserve"> </w:t>
+      </w:r>
+      <w:r>
+        <w:t xml:space="preserve">ha un solo ruolo/grado </w:t>
+      </w:r>
+      <w:r>
+        <w:sym w:font="Wingdings" w:char="F0E0"/>
+      </w:r>
+      <w:r>
+        <w:t xml:space="preserve"> (1, 1)</w:t>
+      </w:r>
+    </w:p>
+    <w:p>
+      <w:pPr>
+        <w:pStyle w:val="Paragrafoelenco"/>
+        <w:numPr>
+          <w:ilvl w:val="0"/>
+          <w:numId w:val="41"/>
+        </w:numPr>
+        <w:spacing w:after="0"/>
+      </w:pPr>
+      <w:r>
+        <w:t xml:space="preserve">Un </w:t>
+      </w:r>
+      <w:r>
+        <w:t xml:space="preserve">grado individua più dipendenti </w:t>
+      </w:r>
+      <w:r>
+        <w:t xml:space="preserve">(anche nessuno) </w:t>
+      </w:r>
+      <w:r>
+        <w:sym w:font="Wingdings" w:char="F0E0"/>
+      </w:r>
+      <w:r>
+        <w:t xml:space="preserve"> (0, N)</w:t>
+      </w:r>
+    </w:p>
+    <w:p>
+      <w:pPr>
+        <w:spacing w:after="0"/>
+      </w:pPr>
+    </w:p>
+    <w:p>
+      <w:pPr>
+        <w:pStyle w:val="Titolo4"/>
+      </w:pPr>
+      <w:r>
+        <w:t>Tesserato</w:t>
+      </w:r>
+    </w:p>
+    <w:p>
+      <w:pPr>
+        <w:spacing w:after="0"/>
+      </w:pPr>
+    </w:p>
+    <w:p>
+      <w:pPr>
+        <w:pStyle w:val="Titolo4"/>
+      </w:pPr>
+      <w:r>
+        <w:t>Dipendente</w:t>
+      </w:r>
+    </w:p>
+    <w:p>
+      <w:pPr>
+        <w:spacing w:after="0"/>
+      </w:pPr>
+    </w:p>
+    <w:p>
+      <w:pPr>
+        <w:pStyle w:val="Titolo4"/>
+      </w:pPr>
+      <w:r>
+        <w:t>Contratti</w:t>
+      </w:r>
+    </w:p>
+    <w:p>
+      <w:pPr>
+        <w:spacing w:after="0"/>
+      </w:pPr>
+    </w:p>
     <w:p>
       <w:pPr>
         <w:pStyle w:val="Titolo3"/>
         <w:spacing w:after="120"/>
       </w:pPr>
+      <w:bookmarkStart w:id="9" w:name="_Toc60604042"/>
       <w:r>
         <w:t xml:space="preserve">4.1.4 </w:t>
       </w:r>
       <w:r>
         <w:t>Scelta degli identificatori primari</w:t>
       </w:r>
+      <w:bookmarkEnd w:id="9"/>
     </w:p>
     <w:p>
       <w:r>
@@ -9805,16 +11356,55 @@
         <w:t>Tipologia</w:t>
       </w:r>
       <w:r>
-        <w:t>” l’identificatore primario sarà l’attributo “ID”, che sarà un progressivo.</w:t>
+        <w:rPr>
+          <w:b/>
+          <w:bCs/>
+        </w:rPr>
+        <w:t xml:space="preserve"> Campo</w:t>
+      </w:r>
+      <w:r>
+        <w:t>” l’identificatore primario sarà l’attributo “ID”</w:t>
+      </w:r>
+      <w:r>
+        <w:t xml:space="preserve"> (progressivo) insieme al codice identificativo dell’associazione, in modo che ogni associazione possa registrare le sue specifiche per ogni tipologia di campo presente nella propria struttura, come spiegato precedentemente nell’analisi delle ridondanze.</w:t>
       </w:r>
     </w:p>
     <w:p>
+      <w:r>
+        <w:t>Nel caso dell’entità “</w:t>
+      </w:r>
+      <w:r>
+        <w:rPr>
+          <w:b/>
+          <w:bCs/>
+        </w:rPr>
+        <w:t>Grado</w:t>
+      </w:r>
+      <w:r>
+        <w:t>” che rappresenta il ruolo dei dipendenti, è stato scelto di adottare un approccio generico, in modo che possa essere sfruttato da tutte le associazioni. In futuro, se dovesse presentarsi la richiesta di un’espansione</w:t>
+      </w:r>
+      <w:r>
+        <w:t xml:space="preserve"> consistente della gerarchia dei ruoli, </w:t>
+      </w:r>
+      <w:r>
+        <w:t>si potrebbe optare</w:t>
+      </w:r>
+      <w:r>
+        <w:t xml:space="preserve"> per la possibilità che ogni associazione gestisca</w:t>
+      </w:r>
+      <w:r>
+        <w:t xml:space="preserve"> in proprio questa struttura, in modo analogo a quello che avviene con la “Tipologia Campo”.</w:t>
+      </w:r>
+    </w:p>
+    <w:p>
       <w:pPr>
         <w:pStyle w:val="Titolo3"/>
       </w:pPr>
+      <w:bookmarkStart w:id="10" w:name="_Toc60604043"/>
       <w:r>
         <w:t>4.1.5 Diagramma schema ristrutturato</w:t>
       </w:r>
+      <w:bookmarkEnd w:id="10"/>
     </w:p>
     <w:p/>
     <w:p/>
@@ -9822,11 +11412,11 @@
       <w:pPr>
         <w:pStyle w:val="Titolo1"/>
       </w:pPr>
-      <w:bookmarkStart w:id="7" w:name="_Toc59990923"/>
+      <w:bookmarkStart w:id="11" w:name="_Toc60604044"/>
       <w:r>
         <w:t>5 – Query e indici</w:t>
       </w:r>
-      <w:bookmarkEnd w:id="7"/>
+      <w:bookmarkEnd w:id="11"/>
     </w:p>
     <w:p/>
     <w:p/>
@@ -9846,7 +11436,7 @@
 </file>
 
 <file path=word/numbering.xml><?xml version="1.0" encoding="utf-8"?>
-<w:numbering xmlns:wpc="http://schemas.microsoft.com/office/word/2010/wordprocessingCanvas" xmlns:cx="http://schemas.microsoft.com/office/drawing/2014/chartex" xmlns:cx1="http://schemas.microsoft.com/office/drawing/2015/9/8/chartex" xmlns:cx2="http://schemas.microsoft.com/office/drawing/2015/10/21/chartex" xmlns:cx3="http://schemas.microsoft.com/office/drawing/2016/5/9/chartex" xmlns:cx4="http://schemas.microsoft.com/office/drawing/2016/5/10/chartex" xmlns:cx5="http://schemas.microsoft.com/office/drawing/2016/5/11/chartex" xmlns:cx6="http://schemas.microsoft.com/office/drawing/2016/5/12/chartex" xmlns:cx7="http://schemas.microsoft.com/office/drawing/2016/5/13/chartex" xmlns:cx8="http://schemas.microsoft.com/office/drawing/2016/5/14/chartex" xmlns:mc="http://schemas.openxmlformats.org/markup-compatibility/2006" xmlns:aink="http://schemas.microsoft.com/office/drawing/2016/ink" xmlns:am3d="http://schemas.microsoft.com/office/drawing/2017/model3d" xmlns:o="urn:schemas-microsoft-com:office:office" xmlns:r="http://schemas.openxmlformats.org/officeDocument/2006/relationships" xmlns:m="http://schemas.openxmlformats.org/officeDocument/2006/math" xmlns:v="urn:schemas-microsoft-com:vml" xmlns:wp14="http://schemas.microsoft.com/office/word/2010/wordprocessingDrawing" xmlns:wp="http://schemas.openxmlformats.org/drawingml/2006/wordprocessingDrawing" xmlns:w10="urn:schemas-microsoft-com:office:word" xmlns:w="http://schemas.openxmlformats.org/wordprocessingml/2006/main" xmlns:w14="http://schemas.microsoft.com/office/word/2010/wordml" xmlns:w15="http://schemas.microsoft.com/office/word/2012/wordml" xmlns:w16cid="http://schemas.microsoft.com/office/word/2016/wordml/cid" xmlns:w16se="http://schemas.microsoft.com/office/word/2015/wordml/symex" xmlns:wpg="http://schemas.microsoft.com/office/word/2010/wordprocessingGroup" xmlns:wpi="http://schemas.microsoft.com/office/word/2010/wordprocessingInk" xmlns:wne="http://schemas.microsoft.com/office/word/2006/wordml" xmlns:wps="http://schemas.microsoft.com/office/word/2010/wordprocessingShape" mc:Ignorable="w14 w15 w16se w16cid wp14">
+<w:numbering xmlns:wpc="http://schemas.microsoft.com/office/word/2010/wordprocessingCanvas" xmlns:cx="http://schemas.microsoft.com/office/drawing/2014/chartex" xmlns:cx1="http://schemas.microsoft.com/office/drawing/2015/9/8/chartex" xmlns:cx2="http://schemas.microsoft.com/office/drawing/2015/10/21/chartex" xmlns:cx3="http://schemas.microsoft.com/office/drawing/2016/5/9/chartex" xmlns:cx4="http://schemas.microsoft.com/office/drawing/2016/5/10/chartex" xmlns:cx5="http://schemas.microsoft.com/office/drawing/2016/5/11/chartex" xmlns:cx6="http://schemas.microsoft.com/office/drawing/2016/5/12/chartex" xmlns:cx7="http://schemas.microsoft.com/office/drawing/2016/5/13/chartex" xmlns:cx8="http://schemas.microsoft.com/office/drawing/2016/5/14/chartex" xmlns:mc="http://schemas.openxmlformats.org/markup-compatibility/2006" xmlns:aink="http://schemas.microsoft.com/office/drawing/2016/ink" xmlns:am3d="http://schemas.microsoft.com/office/drawing/2017/model3d" xmlns:o="urn:schemas-microsoft-com:office:office" xmlns:r="http://schemas.openxmlformats.org/officeDocument/2006/relationships" xmlns:m="http://schemas.openxmlformats.org/officeDocument/2006/math" xmlns:v="urn:schemas-microsoft-com:vml" xmlns:wp14="http://schemas.microsoft.com/office/word/2010/wordprocessingDrawing" xmlns:wp="http://schemas.openxmlformats.org/drawingml/2006/wordprocessingDrawing" xmlns:w10="urn:schemas-microsoft-com:office:word" xmlns:w="http://schemas.openxmlformats.org/wordprocessingml/2006/main" xmlns:w14="http://schemas.microsoft.com/office/word/2010/wordml" xmlns:w15="http://schemas.microsoft.com/office/word/2012/wordml" xmlns:w16cex="http://schemas.microsoft.com/office/word/2018/wordml/cex" xmlns:w16cid="http://schemas.microsoft.com/office/word/2016/wordml/cid" xmlns:w16="http://schemas.microsoft.com/office/word/2018/wordml" xmlns:w16se="http://schemas.microsoft.com/office/word/2015/wordml/symex" xmlns:wpg="http://schemas.microsoft.com/office/word/2010/wordprocessingGroup" xmlns:wpi="http://schemas.microsoft.com/office/word/2010/wordprocessingInk" xmlns:wne="http://schemas.microsoft.com/office/word/2006/wordml" xmlns:wps="http://schemas.microsoft.com/office/word/2010/wordprocessingShape" mc:Ignorable="w14 w15 w16se w16cid w16 w16cex wp14">
   <w:abstractNum w:abstractNumId="0" w15:restartNumberingAfterBreak="0">
     <w:nsid w:val="01C87827"/>
     <w:multiLevelType w:val="hybridMultilevel"/>
@@ -10860,6 +12450,119 @@
     </w:lvl>
   </w:abstractNum>
   <w:abstractNum w:abstractNumId="8" w15:restartNumberingAfterBreak="0">
+    <w:nsid w:val="10717706"/>
+    <w:multiLevelType w:val="hybridMultilevel"/>
+    <w:tmpl w:val="D7DCD4D4"/>
+    <w:lvl w:ilvl="0" w:tplc="04100001">
+      <w:start w:val="1"/>
+      <w:numFmt w:val="bullet"/>
+      <w:lvlText w:val=""/>
+      <w:lvlJc w:val="left"/>
+      <w:pPr>
+        <w:ind w:left="815" w:hanging="360"/>
+      </w:pPr>
+      <w:rPr>
+        <w:rFonts w:ascii="Symbol" w:hAnsi="Symbol" w:hint="default"/>
+      </w:rPr>
+    </w:lvl>
+    <w:lvl w:ilvl="1" w:tplc="04100003" w:tentative="1">
+      <w:start w:val="1"/>
+      <w:numFmt w:val="bullet"/>
+      <w:lvlText w:val="o"/>
+      <w:lvlJc w:val="left"/>
+      <w:pPr>
+        <w:ind w:left="1535" w:hanging="360"/>
+      </w:pPr>
+      <w:rPr>
+        <w:rFonts w:ascii="Courier New" w:hAnsi="Courier New" w:cs="Courier New" w:hint="default"/>
+      </w:rPr>
+    </w:lvl>
+    <w:lvl w:ilvl="2" w:tplc="04100005" w:tentative="1">
+      <w:start w:val="1"/>
+      <w:numFmt w:val="bullet"/>
+      <w:lvlText w:val=""/>
+      <w:lvlJc w:val="left"/>
+      <w:pPr>
+        <w:ind w:left="2255" w:hanging="360"/>
+      </w:pPr>
+      <w:rPr>
+        <w:rFonts w:ascii="Wingdings" w:hAnsi="Wingdings" w:hint="default"/>
+      </w:rPr>
+    </w:lvl>
+    <w:lvl w:ilvl="3" w:tplc="04100001" w:tentative="1">
+      <w:start w:val="1"/>
+      <w:numFmt w:val="bullet"/>
+      <w:lvlText w:val=""/>
+      <w:lvlJc w:val="left"/>
+      <w:pPr>
+        <w:ind w:left="2975" w:hanging="360"/>
+      </w:pPr>
+      <w:rPr>
+        <w:rFonts w:ascii="Symbol" w:hAnsi="Symbol" w:hint="default"/>
+      </w:rPr>
+    </w:lvl>
+    <w:lvl w:ilvl="4" w:tplc="04100003" w:tentative="1">
+      <w:start w:val="1"/>
+      <w:numFmt w:val="bullet"/>
+      <w:lvlText w:val="o"/>
+      <w:lvlJc w:val="left"/>
+      <w:pPr>
+        <w:ind w:left="3695" w:hanging="360"/>
+      </w:pPr>
+      <w:rPr>
+        <w:rFonts w:ascii="Courier New" w:hAnsi="Courier New" w:cs="Courier New" w:hint="default"/>
+      </w:rPr>
+    </w:lvl>
+    <w:lvl w:ilvl="5" w:tplc="04100005" w:tentative="1">
+      <w:start w:val="1"/>
+      <w:numFmt w:val="bullet"/>
+      <w:lvlText w:val=""/>
+      <w:lvlJc w:val="left"/>
+      <w:pPr>
+        <w:ind w:left="4415" w:hanging="360"/>
+      </w:pPr>
+      <w:rPr>
+        <w:rFonts w:ascii="Wingdings" w:hAnsi="Wingdings" w:hint="default"/>
+      </w:rPr>
+    </w:lvl>
+    <w:lvl w:ilvl="6" w:tplc="04100001" w:tentative="1">
+      <w:start w:val="1"/>
+      <w:numFmt w:val="bullet"/>
+      <w:lvlText w:val=""/>
+      <w:lvlJc w:val="left"/>
+      <w:pPr>
+        <w:ind w:left="5135" w:hanging="360"/>
+      </w:pPr>
+      <w:rPr>
+        <w:rFonts w:ascii="Symbol" w:hAnsi="Symbol" w:hint="default"/>
+      </w:rPr>
+    </w:lvl>
+    <w:lvl w:ilvl="7" w:tplc="04100003" w:tentative="1">
+      <w:start w:val="1"/>
+      <w:numFmt w:val="bullet"/>
+      <w:lvlText w:val="o"/>
+      <w:lvlJc w:val="left"/>
+      <w:pPr>
+        <w:ind w:left="5855" w:hanging="360"/>
+      </w:pPr>
+      <w:rPr>
+        <w:rFonts w:ascii="Courier New" w:hAnsi="Courier New" w:cs="Courier New" w:hint="default"/>
+      </w:rPr>
+    </w:lvl>
+    <w:lvl w:ilvl="8" w:tplc="04100005" w:tentative="1">
+      <w:start w:val="1"/>
+      <w:numFmt w:val="bullet"/>
+      <w:lvlText w:val=""/>
+      <w:lvlJc w:val="left"/>
+      <w:pPr>
+        <w:ind w:left="6575" w:hanging="360"/>
+      </w:pPr>
+      <w:rPr>
+        <w:rFonts w:ascii="Wingdings" w:hAnsi="Wingdings" w:hint="default"/>
+      </w:rPr>
+    </w:lvl>
+  </w:abstractNum>
+  <w:abstractNum w:abstractNumId="9" w15:restartNumberingAfterBreak="0">
     <w:nsid w:val="108B4E6F"/>
     <w:multiLevelType w:val="multilevel"/>
     <w:tmpl w:val="7700A412"/>
@@ -11008,7 +12711,7 @@
       </w:rPr>
     </w:lvl>
   </w:abstractNum>
-  <w:abstractNum w:abstractNumId="9" w15:restartNumberingAfterBreak="0">
+  <w:abstractNum w:abstractNumId="10" w15:restartNumberingAfterBreak="0">
     <w:nsid w:val="118E3ABC"/>
     <w:multiLevelType w:val="multilevel"/>
     <w:tmpl w:val="1E482294"/>
@@ -11157,7 +12860,7 @@
       </w:rPr>
     </w:lvl>
   </w:abstractNum>
-  <w:abstractNum w:abstractNumId="10" w15:restartNumberingAfterBreak="0">
+  <w:abstractNum w:abstractNumId="11" w15:restartNumberingAfterBreak="0">
     <w:nsid w:val="18A10D11"/>
     <w:multiLevelType w:val="multilevel"/>
     <w:tmpl w:val="E12CEAC6"/>
@@ -11306,7 +13009,7 @@
       </w:rPr>
     </w:lvl>
   </w:abstractNum>
-  <w:abstractNum w:abstractNumId="11" w15:restartNumberingAfterBreak="0">
+  <w:abstractNum w:abstractNumId="12" w15:restartNumberingAfterBreak="0">
     <w:nsid w:val="1F4A056A"/>
     <w:multiLevelType w:val="hybridMultilevel"/>
     <w:tmpl w:val="B498B680"/>
@@ -11419,7 +13122,7 @@
       </w:rPr>
     </w:lvl>
   </w:abstractNum>
-  <w:abstractNum w:abstractNumId="12" w15:restartNumberingAfterBreak="0">
+  <w:abstractNum w:abstractNumId="13" w15:restartNumberingAfterBreak="0">
     <w:nsid w:val="22AC6AE8"/>
     <w:multiLevelType w:val="hybridMultilevel"/>
     <w:tmpl w:val="12D604CA"/>
@@ -11532,7 +13235,7 @@
       </w:rPr>
     </w:lvl>
   </w:abstractNum>
-  <w:abstractNum w:abstractNumId="13" w15:restartNumberingAfterBreak="0">
+  <w:abstractNum w:abstractNumId="14" w15:restartNumberingAfterBreak="0">
     <w:nsid w:val="2F550D08"/>
     <w:multiLevelType w:val="hybridMultilevel"/>
     <w:tmpl w:val="163C4DA2"/>
@@ -11645,7 +13348,7 @@
       </w:rPr>
     </w:lvl>
   </w:abstractNum>
-  <w:abstractNum w:abstractNumId="14" w15:restartNumberingAfterBreak="0">
+  <w:abstractNum w:abstractNumId="15" w15:restartNumberingAfterBreak="0">
     <w:nsid w:val="32DB3530"/>
     <w:multiLevelType w:val="multilevel"/>
     <w:tmpl w:val="6FD013A4"/>
@@ -11794,7 +13497,7 @@
       </w:rPr>
     </w:lvl>
   </w:abstractNum>
-  <w:abstractNum w:abstractNumId="15" w15:restartNumberingAfterBreak="0">
+  <w:abstractNum w:abstractNumId="16" w15:restartNumberingAfterBreak="0">
     <w:nsid w:val="342E7562"/>
     <w:multiLevelType w:val="multilevel"/>
     <w:tmpl w:val="1EA2B79E"/>
@@ -11943,7 +13646,7 @@
       </w:rPr>
     </w:lvl>
   </w:abstractNum>
-  <w:abstractNum w:abstractNumId="16" w15:restartNumberingAfterBreak="0">
+  <w:abstractNum w:abstractNumId="17" w15:restartNumberingAfterBreak="0">
     <w:nsid w:val="36900076"/>
     <w:multiLevelType w:val="multilevel"/>
     <w:tmpl w:val="D51E948A"/>
@@ -12092,7 +13795,7 @@
       </w:rPr>
     </w:lvl>
   </w:abstractNum>
-  <w:abstractNum w:abstractNumId="17" w15:restartNumberingAfterBreak="0">
+  <w:abstractNum w:abstractNumId="18" w15:restartNumberingAfterBreak="0">
     <w:nsid w:val="3A6D3985"/>
     <w:multiLevelType w:val="hybridMultilevel"/>
     <w:tmpl w:val="B862247C"/>
@@ -12205,7 +13908,7 @@
       </w:rPr>
     </w:lvl>
   </w:abstractNum>
-  <w:abstractNum w:abstractNumId="18" w15:restartNumberingAfterBreak="0">
+  <w:abstractNum w:abstractNumId="19" w15:restartNumberingAfterBreak="0">
     <w:nsid w:val="3EC24DE4"/>
     <w:multiLevelType w:val="multilevel"/>
     <w:tmpl w:val="DFC62B44"/>
@@ -12354,7 +14057,7 @@
       </w:rPr>
     </w:lvl>
   </w:abstractNum>
-  <w:abstractNum w:abstractNumId="19" w15:restartNumberingAfterBreak="0">
+  <w:abstractNum w:abstractNumId="20" w15:restartNumberingAfterBreak="0">
     <w:nsid w:val="3F00342E"/>
     <w:multiLevelType w:val="hybridMultilevel"/>
     <w:tmpl w:val="1D1E69BE"/>
@@ -12467,7 +14170,7 @@
       </w:rPr>
     </w:lvl>
   </w:abstractNum>
-  <w:abstractNum w:abstractNumId="20" w15:restartNumberingAfterBreak="0">
+  <w:abstractNum w:abstractNumId="21" w15:restartNumberingAfterBreak="0">
     <w:nsid w:val="3FE16124"/>
     <w:multiLevelType w:val="hybridMultilevel"/>
     <w:tmpl w:val="E0F22D02"/>
@@ -12580,7 +14283,7 @@
       </w:rPr>
     </w:lvl>
   </w:abstractNum>
-  <w:abstractNum w:abstractNumId="21" w15:restartNumberingAfterBreak="0">
+  <w:abstractNum w:abstractNumId="22" w15:restartNumberingAfterBreak="0">
     <w:nsid w:val="44B3583C"/>
     <w:multiLevelType w:val="hybridMultilevel"/>
     <w:tmpl w:val="63400C64"/>
@@ -12693,7 +14396,7 @@
       </w:rPr>
     </w:lvl>
   </w:abstractNum>
-  <w:abstractNum w:abstractNumId="22" w15:restartNumberingAfterBreak="0">
+  <w:abstractNum w:abstractNumId="23" w15:restartNumberingAfterBreak="0">
     <w:nsid w:val="45870A38"/>
     <w:multiLevelType w:val="multilevel"/>
     <w:tmpl w:val="4B48674C"/>
@@ -12842,7 +14545,7 @@
       </w:rPr>
     </w:lvl>
   </w:abstractNum>
-  <w:abstractNum w:abstractNumId="23" w15:restartNumberingAfterBreak="0">
+  <w:abstractNum w:abstractNumId="24" w15:restartNumberingAfterBreak="0">
     <w:nsid w:val="4BF946B8"/>
     <w:multiLevelType w:val="multilevel"/>
     <w:tmpl w:val="6AC8F03C"/>
@@ -12991,7 +14694,7 @@
       </w:rPr>
     </w:lvl>
   </w:abstractNum>
-  <w:abstractNum w:abstractNumId="24" w15:restartNumberingAfterBreak="0">
+  <w:abstractNum w:abstractNumId="25" w15:restartNumberingAfterBreak="0">
     <w:nsid w:val="4D33626F"/>
     <w:multiLevelType w:val="multilevel"/>
     <w:tmpl w:val="325E8872"/>
@@ -13140,7 +14843,7 @@
       </w:rPr>
     </w:lvl>
   </w:abstractNum>
-  <w:abstractNum w:abstractNumId="25" w15:restartNumberingAfterBreak="0">
+  <w:abstractNum w:abstractNumId="26" w15:restartNumberingAfterBreak="0">
     <w:nsid w:val="4F9B3DFF"/>
     <w:multiLevelType w:val="hybridMultilevel"/>
     <w:tmpl w:val="3A346CF6"/>
@@ -13253,7 +14956,7 @@
       </w:rPr>
     </w:lvl>
   </w:abstractNum>
-  <w:abstractNum w:abstractNumId="26" w15:restartNumberingAfterBreak="0">
+  <w:abstractNum w:abstractNumId="27" w15:restartNumberingAfterBreak="0">
     <w:nsid w:val="510E4CEC"/>
     <w:multiLevelType w:val="hybridMultilevel"/>
     <w:tmpl w:val="66DC666A"/>
@@ -13366,7 +15069,7 @@
       </w:rPr>
     </w:lvl>
   </w:abstractNum>
-  <w:abstractNum w:abstractNumId="27" w15:restartNumberingAfterBreak="0">
+  <w:abstractNum w:abstractNumId="28" w15:restartNumberingAfterBreak="0">
     <w:nsid w:val="54DD6FA2"/>
     <w:multiLevelType w:val="hybridMultilevel"/>
     <w:tmpl w:val="B3A09054"/>
@@ -13479,7 +15182,7 @@
       </w:rPr>
     </w:lvl>
   </w:abstractNum>
-  <w:abstractNum w:abstractNumId="28" w15:restartNumberingAfterBreak="0">
+  <w:abstractNum w:abstractNumId="29" w15:restartNumberingAfterBreak="0">
     <w:nsid w:val="5B9C3169"/>
     <w:multiLevelType w:val="multilevel"/>
     <w:tmpl w:val="8418FD48"/>
@@ -13628,7 +15331,7 @@
       </w:rPr>
     </w:lvl>
   </w:abstractNum>
-  <w:abstractNum w:abstractNumId="29" w15:restartNumberingAfterBreak="0">
+  <w:abstractNum w:abstractNumId="30" w15:restartNumberingAfterBreak="0">
     <w:nsid w:val="5E1A6805"/>
     <w:multiLevelType w:val="hybridMultilevel"/>
     <w:tmpl w:val="A15CD90E"/>
@@ -13741,7 +15444,7 @@
       </w:rPr>
     </w:lvl>
   </w:abstractNum>
-  <w:abstractNum w:abstractNumId="30" w15:restartNumberingAfterBreak="0">
+  <w:abstractNum w:abstractNumId="31" w15:restartNumberingAfterBreak="0">
     <w:nsid w:val="658E41E5"/>
     <w:multiLevelType w:val="multilevel"/>
     <w:tmpl w:val="6F5EE532"/>
@@ -13890,7 +15593,7 @@
       </w:rPr>
     </w:lvl>
   </w:abstractNum>
-  <w:abstractNum w:abstractNumId="31" w15:restartNumberingAfterBreak="0">
+  <w:abstractNum w:abstractNumId="32" w15:restartNumberingAfterBreak="0">
     <w:nsid w:val="670E5F8D"/>
     <w:multiLevelType w:val="multilevel"/>
     <w:tmpl w:val="E52A1388"/>
@@ -14039,7 +15742,7 @@
       </w:rPr>
     </w:lvl>
   </w:abstractNum>
-  <w:abstractNum w:abstractNumId="32" w15:restartNumberingAfterBreak="0">
+  <w:abstractNum w:abstractNumId="33" w15:restartNumberingAfterBreak="0">
     <w:nsid w:val="6A035385"/>
     <w:multiLevelType w:val="multilevel"/>
     <w:tmpl w:val="B8B21620"/>
@@ -14188,7 +15891,7 @@
       </w:rPr>
     </w:lvl>
   </w:abstractNum>
-  <w:abstractNum w:abstractNumId="33" w15:restartNumberingAfterBreak="0">
+  <w:abstractNum w:abstractNumId="34" w15:restartNumberingAfterBreak="0">
     <w:nsid w:val="6ABB4A12"/>
     <w:multiLevelType w:val="hybridMultilevel"/>
     <w:tmpl w:val="CD34B98E"/>
@@ -14301,7 +16004,7 @@
       </w:rPr>
     </w:lvl>
   </w:abstractNum>
-  <w:abstractNum w:abstractNumId="34" w15:restartNumberingAfterBreak="0">
+  <w:abstractNum w:abstractNumId="35" w15:restartNumberingAfterBreak="0">
     <w:nsid w:val="6C763FCA"/>
     <w:multiLevelType w:val="hybridMultilevel"/>
     <w:tmpl w:val="B98257C2"/>
@@ -14414,7 +16117,7 @@
       </w:rPr>
     </w:lvl>
   </w:abstractNum>
-  <w:abstractNum w:abstractNumId="35" w15:restartNumberingAfterBreak="0">
+  <w:abstractNum w:abstractNumId="36" w15:restartNumberingAfterBreak="0">
     <w:nsid w:val="71F33E22"/>
     <w:multiLevelType w:val="multilevel"/>
     <w:tmpl w:val="B1BACD02"/>
@@ -14563,7 +16266,7 @@
       </w:rPr>
     </w:lvl>
   </w:abstractNum>
-  <w:abstractNum w:abstractNumId="36" w15:restartNumberingAfterBreak="0">
+  <w:abstractNum w:abstractNumId="37" w15:restartNumberingAfterBreak="0">
     <w:nsid w:val="72184AC3"/>
     <w:multiLevelType w:val="multilevel"/>
     <w:tmpl w:val="9C085928"/>
@@ -14712,7 +16415,7 @@
       </w:rPr>
     </w:lvl>
   </w:abstractNum>
-  <w:abstractNum w:abstractNumId="37" w15:restartNumberingAfterBreak="0">
+  <w:abstractNum w:abstractNumId="38" w15:restartNumberingAfterBreak="0">
     <w:nsid w:val="78935FD1"/>
     <w:multiLevelType w:val="hybridMultilevel"/>
     <w:tmpl w:val="23DE5384"/>
@@ -14825,7 +16528,7 @@
       </w:rPr>
     </w:lvl>
   </w:abstractNum>
-  <w:abstractNum w:abstractNumId="38" w15:restartNumberingAfterBreak="0">
+  <w:abstractNum w:abstractNumId="39" w15:restartNumberingAfterBreak="0">
     <w:nsid w:val="78C747D9"/>
     <w:multiLevelType w:val="multilevel"/>
     <w:tmpl w:val="4768EC2A"/>
@@ -14974,7 +16677,7 @@
       </w:rPr>
     </w:lvl>
   </w:abstractNum>
-  <w:abstractNum w:abstractNumId="39" w15:restartNumberingAfterBreak="0">
+  <w:abstractNum w:abstractNumId="40" w15:restartNumberingAfterBreak="0">
     <w:nsid w:val="7CB33855"/>
     <w:multiLevelType w:val="hybridMultilevel"/>
     <w:tmpl w:val="8566197E"/>
@@ -15091,94 +16794,94 @@
     <w:abstractNumId w:val="5"/>
   </w:num>
   <w:num w:numId="2">
-    <w:abstractNumId w:val="27"/>
+    <w:abstractNumId w:val="28"/>
   </w:num>
   <w:num w:numId="3">
     <w:abstractNumId w:val="0"/>
   </w:num>
   <w:num w:numId="4">
+    <w:abstractNumId w:val="22"/>
+  </w:num>
+  <w:num w:numId="5">
+    <w:abstractNumId w:val="18"/>
+  </w:num>
+  <w:num w:numId="6">
+    <w:abstractNumId w:val="20"/>
+  </w:num>
+  <w:num w:numId="7">
     <w:abstractNumId w:val="21"/>
   </w:num>
-  <w:num w:numId="5">
-    <w:abstractNumId w:val="17"/>
-  </w:num>
-  <w:num w:numId="6">
-    <w:abstractNumId w:val="19"/>
-  </w:num>
-  <w:num w:numId="7">
-    <w:abstractNumId w:val="20"/>
-  </w:num>
   <w:num w:numId="8">
-    <w:abstractNumId w:val="25"/>
+    <w:abstractNumId w:val="26"/>
   </w:num>
   <w:num w:numId="9">
-    <w:abstractNumId w:val="34"/>
+    <w:abstractNumId w:val="35"/>
   </w:num>
   <w:num w:numId="10">
-    <w:abstractNumId w:val="12"/>
+    <w:abstractNumId w:val="13"/>
   </w:num>
   <w:num w:numId="11">
     <w:abstractNumId w:val="2"/>
   </w:num>
   <w:num w:numId="12">
-    <w:abstractNumId w:val="39"/>
+    <w:abstractNumId w:val="40"/>
   </w:num>
   <w:num w:numId="13">
-    <w:abstractNumId w:val="11"/>
+    <w:abstractNumId w:val="12"/>
   </w:num>
   <w:num w:numId="14">
     <w:abstractNumId w:val="7"/>
   </w:num>
   <w:num w:numId="15">
-    <w:abstractNumId w:val="26"/>
+    <w:abstractNumId w:val="27"/>
   </w:num>
   <w:num w:numId="16">
-    <w:abstractNumId w:val="35"/>
+    <w:abstractNumId w:val="36"/>
   </w:num>
   <w:num w:numId="17">
-    <w:abstractNumId w:val="10"/>
+    <w:abstractNumId w:val="11"/>
   </w:num>
   <w:num w:numId="18">
-    <w:abstractNumId w:val="22"/>
+    <w:abstractNumId w:val="23"/>
   </w:num>
   <w:num w:numId="19">
-    <w:abstractNumId w:val="32"/>
+    <w:abstractNumId w:val="33"/>
   </w:num>
   <w:num w:numId="20">
-    <w:abstractNumId w:val="14"/>
+    <w:abstractNumId w:val="15"/>
   </w:num>
   <w:num w:numId="21">
-    <w:abstractNumId w:val="30"/>
+    <w:abstractNumId w:val="31"/>
   </w:num>
   <w:num w:numId="22">
     <w:abstractNumId w:val="4"/>
   </w:num>
   <w:num w:numId="23">
-    <w:abstractNumId w:val="8"/>
+    <w:abstractNumId w:val="9"/>
   </w:num>
   <w:num w:numId="24">
-    <w:abstractNumId w:val="23"/>
+    <w:abstractNumId w:val="24"/>
   </w:num>
   <w:num w:numId="25">
-    <w:abstractNumId w:val="36"/>
+    <w:abstractNumId w:val="37"/>
   </w:num>
   <w:num w:numId="26">
-    <w:abstractNumId w:val="16"/>
+    <w:abstractNumId w:val="17"/>
   </w:num>
   <w:num w:numId="27">
-    <w:abstractNumId w:val="18"/>
+    <w:abstractNumId w:val="19"/>
   </w:num>
   <w:num w:numId="28">
-    <w:abstractNumId w:val="24"/>
+    <w:abstractNumId w:val="25"/>
   </w:num>
   <w:num w:numId="29">
-    <w:abstractNumId w:val="31"/>
+    <w:abstractNumId w:val="32"/>
   </w:num>
   <w:num w:numId="30">
-    <w:abstractNumId w:val="28"/>
+    <w:abstractNumId w:val="29"/>
   </w:num>
   <w:num w:numId="31">
-    <w:abstractNumId w:val="15"/>
+    <w:abstractNumId w:val="16"/>
   </w:num>
   <w:num w:numId="32">
     <w:abstractNumId w:val="1"/>
@@ -15187,31 +16890,34 @@
     <w:abstractNumId w:val="6"/>
   </w:num>
   <w:num w:numId="34">
-    <w:abstractNumId w:val="9"/>
+    <w:abstractNumId w:val="10"/>
   </w:num>
   <w:num w:numId="35">
-    <w:abstractNumId w:val="38"/>
+    <w:abstractNumId w:val="39"/>
   </w:num>
   <w:num w:numId="36">
-    <w:abstractNumId w:val="33"/>
+    <w:abstractNumId w:val="34"/>
   </w:num>
   <w:num w:numId="37">
     <w:abstractNumId w:val="3"/>
   </w:num>
   <w:num w:numId="38">
-    <w:abstractNumId w:val="29"/>
+    <w:abstractNumId w:val="30"/>
   </w:num>
   <w:num w:numId="39">
-    <w:abstractNumId w:val="13"/>
+    <w:abstractNumId w:val="14"/>
   </w:num>
   <w:num w:numId="40">
-    <w:abstractNumId w:val="37"/>
+    <w:abstractNumId w:val="38"/>
+  </w:num>
+  <w:num w:numId="41">
+    <w:abstractNumId w:val="8"/>
   </w:num>
 </w:numbering>
 </file>
 
 <file path=word/styles.xml><?xml version="1.0" encoding="utf-8"?>
-<w:styles xmlns:mc="http://schemas.openxmlformats.org/markup-compatibility/2006" xmlns:r="http://schemas.openxmlformats.org/officeDocument/2006/relationships" xmlns:w="http://schemas.openxmlformats.org/wordprocessingml/2006/main" xmlns:w14="http://schemas.microsoft.com/office/word/2010/wordml" xmlns:w15="http://schemas.microsoft.com/office/word/2012/wordml" xmlns:w16cid="http://schemas.microsoft.com/office/word/2016/wordml/cid" xmlns:w16se="http://schemas.microsoft.com/office/word/2015/wordml/symex" mc:Ignorable="w14 w15 w16se w16cid">
+<w:styles xmlns:mc="http://schemas.openxmlformats.org/markup-compatibility/2006" xmlns:r="http://schemas.openxmlformats.org/officeDocument/2006/relationships" xmlns:w="http://schemas.openxmlformats.org/wordprocessingml/2006/main" xmlns:w14="http://schemas.microsoft.com/office/word/2010/wordml" xmlns:w15="http://schemas.microsoft.com/office/word/2012/wordml" xmlns:w16cex="http://schemas.microsoft.com/office/word/2018/wordml/cex" xmlns:w16cid="http://schemas.microsoft.com/office/word/2016/wordml/cid" xmlns:w16="http://schemas.microsoft.com/office/word/2018/wordml" xmlns:w16se="http://schemas.microsoft.com/office/word/2015/wordml/symex" mc:Ignorable="w14 w15 w16se w16cid w16 w16cex">
   <w:docDefaults>
     <w:rPrDefault>
       <w:rPr>
@@ -15674,6 +17380,48 @@
       <w:szCs w:val="24"/>
     </w:rPr>
   </w:style>
+  <w:style w:type="paragraph" w:styleId="Titolo4">
+    <w:name w:val="heading 4"/>
+    <w:basedOn w:val="Normale"/>
+    <w:next w:val="Normale"/>
+    <w:link w:val="Titolo4Carattere"/>
+    <w:uiPriority w:val="9"/>
+    <w:unhideWhenUsed/>
+    <w:qFormat/>
+    <w:rsid w:val="00BE6822"/>
+    <w:pPr>
+      <w:keepNext/>
+      <w:keepLines/>
+      <w:spacing w:before="40" w:after="0"/>
+      <w:outlineLvl w:val="3"/>
+    </w:pPr>
+    <w:rPr>
+      <w:rFonts w:asciiTheme="majorHAnsi" w:eastAsiaTheme="majorEastAsia" w:hAnsiTheme="majorHAnsi" w:cstheme="majorBidi"/>
+      <w:i/>
+      <w:iCs/>
+      <w:color w:val="2F5496" w:themeColor="accent1" w:themeShade="BF"/>
+    </w:rPr>
+  </w:style>
+  <w:style w:type="paragraph" w:styleId="Titolo5">
+    <w:name w:val="heading 5"/>
+    <w:basedOn w:val="Normale"/>
+    <w:next w:val="Normale"/>
+    <w:link w:val="Titolo5Carattere"/>
+    <w:uiPriority w:val="9"/>
+    <w:unhideWhenUsed/>
+    <w:qFormat/>
+    <w:rsid w:val="00BE6822"/>
+    <w:pPr>
+      <w:keepNext/>
+      <w:keepLines/>
+      <w:spacing w:before="40" w:after="0"/>
+      <w:outlineLvl w:val="4"/>
+    </w:pPr>
+    <w:rPr>
+      <w:rFonts w:asciiTheme="majorHAnsi" w:eastAsiaTheme="majorEastAsia" w:hAnsiTheme="majorHAnsi" w:cstheme="majorBidi"/>
+      <w:color w:val="2F5496" w:themeColor="accent1" w:themeShade="BF"/>
+    </w:rPr>
+  </w:style>
   <w:style w:type="character" w:default="1" w:styleId="Carpredefinitoparagrafo">
     <w:name w:val="Default Paragraph Font"/>
     <w:uiPriority w:val="1"/>
@@ -15928,6 +17676,43 @@
     <w:name w:val="eop"/>
     <w:basedOn w:val="Carpredefinitoparagrafo"/>
     <w:rsid w:val="00D11A95"/>
+  </w:style>
+  <w:style w:type="paragraph" w:styleId="Sommario3">
+    <w:name w:val="toc 3"/>
+    <w:basedOn w:val="Normale"/>
+    <w:next w:val="Normale"/>
+    <w:autoRedefine/>
+    <w:uiPriority w:val="39"/>
+    <w:unhideWhenUsed/>
+    <w:rsid w:val="00000E18"/>
+    <w:pPr>
+      <w:spacing w:after="100"/>
+      <w:ind w:left="440"/>
+    </w:pPr>
+  </w:style>
+  <w:style w:type="character" w:customStyle="1" w:styleId="Titolo4Carattere">
+    <w:name w:val="Titolo 4 Carattere"/>
+    <w:basedOn w:val="Carpredefinitoparagrafo"/>
+    <w:link w:val="Titolo4"/>
+    <w:uiPriority w:val="9"/>
+    <w:rsid w:val="00BE6822"/>
+    <w:rPr>
+      <w:rFonts w:asciiTheme="majorHAnsi" w:eastAsiaTheme="majorEastAsia" w:hAnsiTheme="majorHAnsi" w:cstheme="majorBidi"/>
+      <w:i/>
+      <w:iCs/>
+      <w:color w:val="2F5496" w:themeColor="accent1" w:themeShade="BF"/>
+    </w:rPr>
+  </w:style>
+  <w:style w:type="character" w:customStyle="1" w:styleId="Titolo5Carattere">
+    <w:name w:val="Titolo 5 Carattere"/>
+    <w:basedOn w:val="Carpredefinitoparagrafo"/>
+    <w:link w:val="Titolo5"/>
+    <w:uiPriority w:val="9"/>
+    <w:rsid w:val="00BE6822"/>
+    <w:rPr>
+      <w:rFonts w:asciiTheme="majorHAnsi" w:eastAsiaTheme="majorEastAsia" w:hAnsiTheme="majorHAnsi" w:cstheme="majorBidi"/>
+      <w:color w:val="2F5496" w:themeColor="accent1" w:themeShade="BF"/>
+    </w:rPr>
   </w:style>
 </w:styles>
 </file>

</xml_diff>